<commit_message>
split the excel files to small tables
1. split the excel files to small tables using python. The python program is put in the /Codes/ folder.
2. to run the program, you need to open terminal in the same folder of the python file.
</commit_message>
<xml_diff>
--- a/Documentation/Design.docx
+++ b/Documentation/Design.docx
@@ -2336,7 +2336,176 @@
           <w:sz w:val="28"/>
           <w:szCs w:val="28"/>
         </w:rPr>
-        <w:t>dob</w:t>
+        <w:t>dob (</w:t>
+      </w:r>
+      <w:r>
+        <w:rPr>
+          <w:rFonts w:ascii="Arial" w:hAnsi="Arial" w:cs="Arial"/>
+          <w:sz w:val="28"/>
+          <w:szCs w:val="28"/>
+          <w:u w:val="single"/>
+        </w:rPr>
+        <w:t>player_id</w:t>
+      </w:r>
+      <w:r>
+        <w:rPr>
+          <w:rFonts w:ascii="Arial" w:hAnsi="Arial" w:cs="Arial"/>
+          <w:sz w:val="28"/>
+          <w:szCs w:val="28"/>
+        </w:rPr>
+        <w:t xml:space="preserve">, </w:t>
+      </w:r>
+      <w:r>
+        <w:rPr>
+          <w:rFonts w:ascii="Arial" w:hAnsi="Arial" w:cs="Arial"/>
+          <w:sz w:val="28"/>
+          <w:szCs w:val="28"/>
+        </w:rPr>
+        <w:t>date_of_birth</w:t>
+      </w:r>
+      <w:r>
+        <w:rPr>
+          <w:rFonts w:ascii="Arial" w:hAnsi="Arial" w:cs="Arial"/>
+          <w:sz w:val="28"/>
+          <w:szCs w:val="28"/>
+        </w:rPr>
+        <w:t>)</w:t>
+      </w:r>
+    </w:p>
+    <w:p>
+      <w:pPr>
+        <w:pStyle w:val="a3"/>
+        <w:ind w:left="360" w:firstLineChars="0" w:firstLine="0"/>
+        <w:rPr>
+          <w:rFonts w:ascii="Arial" w:hAnsi="Arial" w:cs="Arial"/>
+          <w:sz w:val="28"/>
+          <w:szCs w:val="28"/>
+        </w:rPr>
+      </w:pPr>
+      <w:r>
+        <w:rPr>
+          <w:rFonts w:ascii="Arial" w:hAnsi="Arial" w:cs="Arial"/>
+          <w:sz w:val="28"/>
+          <w:szCs w:val="28"/>
+        </w:rPr>
+        <w:t>ii</w:t>
+      </w:r>
+      <w:r>
+        <w:rPr>
+          <w:rFonts w:ascii="Arial" w:hAnsi="Arial" w:cs="Arial"/>
+          <w:sz w:val="28"/>
+          <w:szCs w:val="28"/>
+        </w:rPr>
+        <w:t>i</w:t>
+      </w:r>
+      <w:r>
+        <w:rPr>
+          <w:rFonts w:ascii="Arial" w:hAnsi="Arial" w:cs="Arial"/>
+          <w:sz w:val="28"/>
+          <w:szCs w:val="28"/>
+        </w:rPr>
+        <w:t>.</w:t>
+      </w:r>
+      <w:r>
+        <w:rPr>
+          <w:rFonts w:ascii="Arial" w:hAnsi="Arial" w:cs="Arial"/>
+          <w:sz w:val="28"/>
+          <w:szCs w:val="28"/>
+        </w:rPr>
+        <w:t xml:space="preserve"> club </w:t>
+      </w:r>
+      <w:r>
+        <w:rPr>
+          <w:rFonts w:ascii="Arial" w:hAnsi="Arial" w:cs="Arial"/>
+          <w:sz w:val="28"/>
+          <w:szCs w:val="28"/>
+        </w:rPr>
+        <w:t>(</w:t>
+      </w:r>
+      <w:r>
+        <w:rPr>
+          <w:rFonts w:ascii="Arial" w:hAnsi="Arial" w:cs="Arial"/>
+          <w:sz w:val="28"/>
+          <w:szCs w:val="28"/>
+          <w:u w:val="single"/>
+        </w:rPr>
+        <w:t>club_id</w:t>
+      </w:r>
+      <w:r>
+        <w:rPr>
+          <w:rFonts w:ascii="Arial" w:hAnsi="Arial" w:cs="Arial"/>
+          <w:sz w:val="28"/>
+          <w:szCs w:val="28"/>
+        </w:rPr>
+        <w:t xml:space="preserve">, </w:t>
+      </w:r>
+      <w:r>
+        <w:rPr>
+          <w:rFonts w:ascii="Arial" w:hAnsi="Arial" w:cs="Arial"/>
+          <w:sz w:val="28"/>
+          <w:szCs w:val="28"/>
+          <w:u w:val="single"/>
+        </w:rPr>
+        <w:t>season</w:t>
+      </w:r>
+      <w:r>
+        <w:rPr>
+          <w:rFonts w:ascii="Arial" w:hAnsi="Arial" w:cs="Arial"/>
+          <w:sz w:val="28"/>
+          <w:szCs w:val="28"/>
+        </w:rPr>
+        <w:t xml:space="preserve">, </w:t>
+      </w:r>
+      <w:r>
+        <w:rPr>
+          <w:rFonts w:ascii="Arial" w:hAnsi="Arial" w:cs="Arial"/>
+          <w:sz w:val="28"/>
+          <w:szCs w:val="28"/>
+        </w:rPr>
+        <w:t>club_name, league)</w:t>
+      </w:r>
+    </w:p>
+    <w:p>
+      <w:pPr>
+        <w:pStyle w:val="a3"/>
+        <w:ind w:left="360" w:firstLineChars="0" w:firstLine="0"/>
+        <w:rPr>
+          <w:rFonts w:ascii="Arial" w:hAnsi="Arial" w:cs="Arial"/>
+          <w:sz w:val="28"/>
+          <w:szCs w:val="28"/>
+        </w:rPr>
+      </w:pPr>
+      <w:r>
+        <w:rPr>
+          <w:rFonts w:ascii="Arial" w:hAnsi="Arial" w:cs="Arial"/>
+          <w:sz w:val="28"/>
+          <w:szCs w:val="28"/>
+        </w:rPr>
+        <w:t>i</w:t>
+      </w:r>
+      <w:r>
+        <w:rPr>
+          <w:rFonts w:ascii="Arial" w:hAnsi="Arial" w:cs="Arial"/>
+          <w:sz w:val="28"/>
+          <w:szCs w:val="28"/>
+        </w:rPr>
+        <w:t>v</w:t>
+      </w:r>
+      <w:r>
+        <w:rPr>
+          <w:rFonts w:ascii="Arial" w:hAnsi="Arial" w:cs="Arial"/>
+          <w:sz w:val="28"/>
+          <w:szCs w:val="28"/>
+        </w:rPr>
+        <w:t>.</w:t>
+      </w:r>
+      <w:r>
+        <w:rPr>
+          <w:rFonts w:ascii="Arial" w:hAnsi="Arial" w:cs="Arial"/>
+          <w:sz w:val="28"/>
+          <w:szCs w:val="28"/>
+        </w:rPr>
+        <w:t xml:space="preserve"> league</w:t>
       </w:r>
       <w:r>
         <w:rPr>
@@ -2353,82 +2522,23 @@
           <w:szCs w:val="28"/>
           <w:u w:val="single"/>
         </w:rPr>
-        <w:t>player_id</w:t>
-      </w:r>
-      <w:r>
-        <w:rPr>
-          <w:rFonts w:ascii="Arial" w:hAnsi="Arial" w:cs="Arial"/>
-          <w:sz w:val="28"/>
-          <w:szCs w:val="28"/>
-        </w:rPr>
-        <w:t xml:space="preserve">, </w:t>
-      </w:r>
-      <w:r>
-        <w:rPr>
-          <w:rFonts w:ascii="Arial" w:hAnsi="Arial" w:cs="Arial"/>
-          <w:sz w:val="28"/>
-          <w:szCs w:val="28"/>
-        </w:rPr>
-        <w:t>date_of_birth</w:t>
-      </w:r>
-      <w:r>
-        <w:rPr>
-          <w:rFonts w:ascii="Arial" w:hAnsi="Arial" w:cs="Arial"/>
-          <w:sz w:val="28"/>
-          <w:szCs w:val="28"/>
-        </w:rPr>
-        <w:t>)</w:t>
-      </w:r>
-    </w:p>
-    <w:p>
-      <w:pPr>
-        <w:pStyle w:val="a3"/>
-        <w:ind w:left="360" w:firstLineChars="0" w:firstLine="0"/>
-        <w:rPr>
-          <w:rFonts w:ascii="Arial" w:hAnsi="Arial" w:cs="Arial"/>
-          <w:sz w:val="28"/>
-          <w:szCs w:val="28"/>
-        </w:rPr>
-      </w:pPr>
-      <w:r>
-        <w:rPr>
-          <w:rFonts w:ascii="Arial" w:hAnsi="Arial" w:cs="Arial"/>
-          <w:sz w:val="28"/>
-          <w:szCs w:val="28"/>
-        </w:rPr>
-        <w:t>ii</w:t>
-      </w:r>
-      <w:r>
-        <w:rPr>
-          <w:rFonts w:ascii="Arial" w:hAnsi="Arial" w:cs="Arial"/>
-          <w:sz w:val="28"/>
-          <w:szCs w:val="28"/>
-        </w:rPr>
-        <w:t>i</w:t>
-      </w:r>
-      <w:r>
-        <w:rPr>
-          <w:rFonts w:ascii="Arial" w:hAnsi="Arial" w:cs="Arial"/>
-          <w:sz w:val="28"/>
-          <w:szCs w:val="28"/>
-        </w:rPr>
-        <w:t>.</w:t>
-      </w:r>
-      <w:r>
-        <w:rPr>
-          <w:rFonts w:ascii="Arial" w:hAnsi="Arial" w:cs="Arial"/>
-          <w:sz w:val="28"/>
-          <w:szCs w:val="28"/>
-        </w:rPr>
-        <w:t xml:space="preserve"> club </w:t>
-      </w:r>
-      <w:r>
-        <w:rPr>
-          <w:rFonts w:ascii="Arial" w:hAnsi="Arial" w:cs="Arial"/>
-          <w:sz w:val="28"/>
-          <w:szCs w:val="28"/>
-        </w:rPr>
-        <w:t>(</w:t>
+        <w:t>league_id</w:t>
+      </w:r>
+      <w:r>
+        <w:rPr>
+          <w:rFonts w:ascii="Arial" w:hAnsi="Arial" w:cs="Arial"/>
+          <w:sz w:val="28"/>
+          <w:szCs w:val="28"/>
+        </w:rPr>
+        <w:t>,</w:t>
+      </w:r>
+      <w:r>
+        <w:rPr>
+          <w:rFonts w:ascii="Arial" w:hAnsi="Arial" w:cs="Arial"/>
+          <w:sz w:val="28"/>
+          <w:szCs w:val="28"/>
+        </w:rPr>
+        <w:t xml:space="preserve"> </w:t>
       </w:r>
       <w:r>
         <w:rPr>
@@ -2437,23 +2547,6 @@
           <w:szCs w:val="28"/>
           <w:u w:val="single"/>
         </w:rPr>
-        <w:t>club_id</w:t>
-      </w:r>
-      <w:r>
-        <w:rPr>
-          <w:rFonts w:ascii="Arial" w:hAnsi="Arial" w:cs="Arial"/>
-          <w:sz w:val="28"/>
-          <w:szCs w:val="28"/>
-        </w:rPr>
-        <w:t xml:space="preserve">, </w:t>
-      </w:r>
-      <w:r>
-        <w:rPr>
-          <w:rFonts w:ascii="Arial" w:hAnsi="Arial" w:cs="Arial"/>
-          <w:sz w:val="28"/>
-          <w:szCs w:val="28"/>
-          <w:u w:val="single"/>
-        </w:rPr>
         <w:t>season</w:t>
       </w:r>
       <w:r>
@@ -2462,83 +2555,15 @@
           <w:sz w:val="28"/>
           <w:szCs w:val="28"/>
         </w:rPr>
-        <w:t xml:space="preserve">, </w:t>
-      </w:r>
-      <w:r>
-        <w:rPr>
-          <w:rFonts w:ascii="Arial" w:hAnsi="Arial" w:cs="Arial"/>
-          <w:sz w:val="28"/>
-          <w:szCs w:val="28"/>
-        </w:rPr>
-        <w:t>club_name, league)</w:t>
-      </w:r>
-    </w:p>
-    <w:p>
-      <w:pPr>
-        <w:pStyle w:val="a3"/>
-        <w:ind w:left="360" w:firstLineChars="0" w:firstLine="0"/>
-        <w:rPr>
-          <w:rFonts w:ascii="Arial" w:hAnsi="Arial" w:cs="Arial"/>
-          <w:sz w:val="28"/>
-          <w:szCs w:val="28"/>
-        </w:rPr>
-      </w:pPr>
-      <w:r>
-        <w:rPr>
-          <w:rFonts w:ascii="Arial" w:hAnsi="Arial" w:cs="Arial"/>
-          <w:sz w:val="28"/>
-          <w:szCs w:val="28"/>
-        </w:rPr>
-        <w:t>i</w:t>
-      </w:r>
-      <w:r>
-        <w:rPr>
-          <w:rFonts w:ascii="Arial" w:hAnsi="Arial" w:cs="Arial"/>
-          <w:sz w:val="28"/>
-          <w:szCs w:val="28"/>
-        </w:rPr>
-        <w:t>v</w:t>
-      </w:r>
-      <w:r>
-        <w:rPr>
-          <w:rFonts w:ascii="Arial" w:hAnsi="Arial" w:cs="Arial"/>
-          <w:sz w:val="28"/>
-          <w:szCs w:val="28"/>
-        </w:rPr>
-        <w:t>.</w:t>
-      </w:r>
-      <w:r>
-        <w:rPr>
-          <w:rFonts w:ascii="Arial" w:hAnsi="Arial" w:cs="Arial"/>
-          <w:sz w:val="28"/>
-          <w:szCs w:val="28"/>
-        </w:rPr>
-        <w:t xml:space="preserve"> league</w:t>
-      </w:r>
-      <w:r>
-        <w:rPr>
-          <w:rFonts w:ascii="Arial" w:hAnsi="Arial" w:cs="Arial"/>
-          <w:sz w:val="28"/>
-          <w:szCs w:val="28"/>
-        </w:rPr>
-        <w:t xml:space="preserve"> (</w:t>
-      </w:r>
-      <w:r>
-        <w:rPr>
-          <w:rFonts w:ascii="Arial" w:hAnsi="Arial" w:cs="Arial"/>
-          <w:sz w:val="28"/>
-          <w:szCs w:val="28"/>
-          <w:u w:val="single"/>
-        </w:rPr>
-        <w:t>league_id</w:t>
-      </w:r>
-      <w:r>
-        <w:rPr>
-          <w:rFonts w:ascii="Arial" w:hAnsi="Arial" w:cs="Arial"/>
-          <w:sz w:val="28"/>
-          <w:szCs w:val="28"/>
-        </w:rPr>
-        <w:t>, league_name, tier, country)</w:t>
+        <w:t>,</w:t>
+      </w:r>
+      <w:r>
+        <w:rPr>
+          <w:rFonts w:ascii="Arial" w:hAnsi="Arial" w:cs="Arial"/>
+          <w:sz w:val="28"/>
+          <w:szCs w:val="28"/>
+        </w:rPr>
+        <w:t xml:space="preserve"> league_name, tier, country)</w:t>
       </w:r>
     </w:p>
     <w:p>
@@ -3656,7 +3681,7 @@
         <w:pStyle w:val="a3"/>
         <w:ind w:left="360" w:firstLineChars="0" w:firstLine="0"/>
         <w:rPr>
-          <w:rFonts w:ascii="Arial" w:hAnsi="Arial" w:cs="Arial" w:hint="eastAsia"/>
+          <w:rFonts w:ascii="Arial" w:hAnsi="Arial" w:cs="Arial"/>
           <w:sz w:val="28"/>
           <w:szCs w:val="28"/>
         </w:rPr>

</xml_diff>

<commit_message>
Update League (+season as PK)
</commit_message>
<xml_diff>
--- a/Documentation/Design.docx
+++ b/Documentation/Design.docx
@@ -735,13 +735,23 @@
           <w:szCs w:val="28"/>
         </w:rPr>
       </w:pPr>
-      <w:r>
-        <w:rPr>
-          <w:rFonts w:ascii="Arial" w:hAnsi="Arial" w:cs="Arial"/>
-          <w:sz w:val="28"/>
-          <w:szCs w:val="28"/>
-        </w:rPr>
-        <w:t xml:space="preserve">i. </w:t>
+      <w:proofErr w:type="spellStart"/>
+      <w:r>
+        <w:rPr>
+          <w:rFonts w:ascii="Arial" w:hAnsi="Arial" w:cs="Arial"/>
+          <w:sz w:val="28"/>
+          <w:szCs w:val="28"/>
+        </w:rPr>
+        <w:t>i</w:t>
+      </w:r>
+      <w:proofErr w:type="spellEnd"/>
+      <w:r>
+        <w:rPr>
+          <w:rFonts w:ascii="Arial" w:hAnsi="Arial" w:cs="Arial"/>
+          <w:sz w:val="28"/>
+          <w:szCs w:val="28"/>
+        </w:rPr>
+        <w:t xml:space="preserve">. </w:t>
       </w:r>
       <w:r>
         <w:rPr>
@@ -970,13 +980,23 @@
           <w:szCs w:val="28"/>
         </w:rPr>
       </w:pPr>
-      <w:r>
-        <w:rPr>
-          <w:rFonts w:ascii="Arial" w:hAnsi="Arial" w:cs="Arial"/>
-          <w:sz w:val="28"/>
-          <w:szCs w:val="28"/>
-        </w:rPr>
-        <w:t xml:space="preserve">i. </w:t>
+      <w:proofErr w:type="spellStart"/>
+      <w:r>
+        <w:rPr>
+          <w:rFonts w:ascii="Arial" w:hAnsi="Arial" w:cs="Arial"/>
+          <w:sz w:val="28"/>
+          <w:szCs w:val="28"/>
+        </w:rPr>
+        <w:t>i</w:t>
+      </w:r>
+      <w:proofErr w:type="spellEnd"/>
+      <w:r>
+        <w:rPr>
+          <w:rFonts w:ascii="Arial" w:hAnsi="Arial" w:cs="Arial"/>
+          <w:sz w:val="28"/>
+          <w:szCs w:val="28"/>
+        </w:rPr>
+        <w:t xml:space="preserve">. </w:t>
       </w:r>
       <w:r>
         <w:rPr>
@@ -994,6 +1014,7 @@
         </w:rPr>
         <w:t xml:space="preserve"> (</w:t>
       </w:r>
+      <w:proofErr w:type="spellStart"/>
       <w:r>
         <w:rPr>
           <w:rFonts w:ascii="Arial" w:hAnsi="Arial" w:cs="Arial"/>
@@ -1003,6 +1024,7 @@
         </w:rPr>
         <w:t>player_id</w:t>
       </w:r>
+      <w:proofErr w:type="spellEnd"/>
       <w:r>
         <w:rPr>
           <w:rFonts w:ascii="Arial" w:hAnsi="Arial" w:cs="Arial"/>
@@ -1028,6 +1050,7 @@
         </w:rPr>
         <w:t xml:space="preserve">, </w:t>
       </w:r>
+      <w:proofErr w:type="spellStart"/>
       <w:r>
         <w:rPr>
           <w:rFonts w:ascii="Arial" w:hAnsi="Arial" w:cs="Arial"/>
@@ -1042,7 +1065,142 @@
           <w:sz w:val="28"/>
           <w:szCs w:val="28"/>
         </w:rPr>
-        <w:t>name, date_of_birth, nationality, height, weight, club_id, loaned_from, wage, value, release_clause, contract_valid_until, team_number, overall, potential, position, positional rating, preferred foot, weak foot rating, skill_moves_rating, tag</w:t>
+        <w:t>name</w:t>
+      </w:r>
+      <w:proofErr w:type="spellEnd"/>
+      <w:r>
+        <w:rPr>
+          <w:rFonts w:ascii="Arial" w:hAnsi="Arial" w:cs="Arial"/>
+          <w:sz w:val="28"/>
+          <w:szCs w:val="28"/>
+        </w:rPr>
+        <w:t xml:space="preserve">, </w:t>
+      </w:r>
+      <w:proofErr w:type="spellStart"/>
+      <w:r>
+        <w:rPr>
+          <w:rFonts w:ascii="Arial" w:hAnsi="Arial" w:cs="Arial"/>
+          <w:sz w:val="28"/>
+          <w:szCs w:val="28"/>
+        </w:rPr>
+        <w:t>date_of_birth</w:t>
+      </w:r>
+      <w:proofErr w:type="spellEnd"/>
+      <w:r>
+        <w:rPr>
+          <w:rFonts w:ascii="Arial" w:hAnsi="Arial" w:cs="Arial"/>
+          <w:sz w:val="28"/>
+          <w:szCs w:val="28"/>
+        </w:rPr>
+        <w:t xml:space="preserve">, nationality, height, weight, </w:t>
+      </w:r>
+      <w:proofErr w:type="spellStart"/>
+      <w:r>
+        <w:rPr>
+          <w:rFonts w:ascii="Arial" w:hAnsi="Arial" w:cs="Arial"/>
+          <w:sz w:val="28"/>
+          <w:szCs w:val="28"/>
+        </w:rPr>
+        <w:t>club_id</w:t>
+      </w:r>
+      <w:proofErr w:type="spellEnd"/>
+      <w:r>
+        <w:rPr>
+          <w:rFonts w:ascii="Arial" w:hAnsi="Arial" w:cs="Arial"/>
+          <w:sz w:val="28"/>
+          <w:szCs w:val="28"/>
+        </w:rPr>
+        <w:t xml:space="preserve">, </w:t>
+      </w:r>
+      <w:proofErr w:type="spellStart"/>
+      <w:r>
+        <w:rPr>
+          <w:rFonts w:ascii="Arial" w:hAnsi="Arial" w:cs="Arial"/>
+          <w:sz w:val="28"/>
+          <w:szCs w:val="28"/>
+        </w:rPr>
+        <w:t>loaned_from</w:t>
+      </w:r>
+      <w:proofErr w:type="spellEnd"/>
+      <w:r>
+        <w:rPr>
+          <w:rFonts w:ascii="Arial" w:hAnsi="Arial" w:cs="Arial"/>
+          <w:sz w:val="28"/>
+          <w:szCs w:val="28"/>
+        </w:rPr>
+        <w:t xml:space="preserve">, wage, value, </w:t>
+      </w:r>
+      <w:proofErr w:type="spellStart"/>
+      <w:r>
+        <w:rPr>
+          <w:rFonts w:ascii="Arial" w:hAnsi="Arial" w:cs="Arial"/>
+          <w:sz w:val="28"/>
+          <w:szCs w:val="28"/>
+        </w:rPr>
+        <w:t>release_clause</w:t>
+      </w:r>
+      <w:proofErr w:type="spellEnd"/>
+      <w:r>
+        <w:rPr>
+          <w:rFonts w:ascii="Arial" w:hAnsi="Arial" w:cs="Arial"/>
+          <w:sz w:val="28"/>
+          <w:szCs w:val="28"/>
+        </w:rPr>
+        <w:t xml:space="preserve">, </w:t>
+      </w:r>
+      <w:proofErr w:type="spellStart"/>
+      <w:r>
+        <w:rPr>
+          <w:rFonts w:ascii="Arial" w:hAnsi="Arial" w:cs="Arial"/>
+          <w:sz w:val="28"/>
+          <w:szCs w:val="28"/>
+        </w:rPr>
+        <w:t>contract_valid_until</w:t>
+      </w:r>
+      <w:proofErr w:type="spellEnd"/>
+      <w:r>
+        <w:rPr>
+          <w:rFonts w:ascii="Arial" w:hAnsi="Arial" w:cs="Arial"/>
+          <w:sz w:val="28"/>
+          <w:szCs w:val="28"/>
+        </w:rPr>
+        <w:t xml:space="preserve">, </w:t>
+      </w:r>
+      <w:proofErr w:type="spellStart"/>
+      <w:r>
+        <w:rPr>
+          <w:rFonts w:ascii="Arial" w:hAnsi="Arial" w:cs="Arial"/>
+          <w:sz w:val="28"/>
+          <w:szCs w:val="28"/>
+        </w:rPr>
+        <w:t>team_number</w:t>
+      </w:r>
+      <w:proofErr w:type="spellEnd"/>
+      <w:r>
+        <w:rPr>
+          <w:rFonts w:ascii="Arial" w:hAnsi="Arial" w:cs="Arial"/>
+          <w:sz w:val="28"/>
+          <w:szCs w:val="28"/>
+        </w:rPr>
+        <w:t xml:space="preserve">, overall, potential, position, positional rating, preferred foot, weak foot rating, </w:t>
+      </w:r>
+      <w:proofErr w:type="spellStart"/>
+      <w:r>
+        <w:rPr>
+          <w:rFonts w:ascii="Arial" w:hAnsi="Arial" w:cs="Arial"/>
+          <w:sz w:val="28"/>
+          <w:szCs w:val="28"/>
+        </w:rPr>
+        <w:t>skill_moves_rating</w:t>
+      </w:r>
+      <w:proofErr w:type="spellEnd"/>
+      <w:r>
+        <w:rPr>
+          <w:rFonts w:ascii="Arial" w:hAnsi="Arial" w:cs="Arial"/>
+          <w:sz w:val="28"/>
+          <w:szCs w:val="28"/>
+        </w:rPr>
+        <w:t>, tag</w:t>
       </w:r>
       <w:r>
         <w:rPr>
@@ -1087,6 +1245,7 @@
         </w:rPr>
         <w:t xml:space="preserve"> (</w:t>
       </w:r>
+      <w:proofErr w:type="spellStart"/>
       <w:r>
         <w:rPr>
           <w:rFonts w:ascii="Arial" w:hAnsi="Arial" w:cs="Arial"/>
@@ -1096,6 +1255,7 @@
         </w:rPr>
         <w:t>club_id</w:t>
       </w:r>
+      <w:proofErr w:type="spellEnd"/>
       <w:r>
         <w:rPr>
           <w:rFonts w:ascii="Arial" w:hAnsi="Arial" w:cs="Arial"/>
@@ -1121,6 +1281,7 @@
         </w:rPr>
         <w:t xml:space="preserve">, </w:t>
       </w:r>
+      <w:proofErr w:type="spellStart"/>
       <w:r>
         <w:rPr>
           <w:rFonts w:ascii="Arial" w:hAnsi="Arial" w:cs="Arial"/>
@@ -1143,7 +1304,16 @@
           <w:sz w:val="28"/>
           <w:szCs w:val="28"/>
         </w:rPr>
-        <w:t xml:space="preserve">ame, </w:t>
+        <w:t>ame</w:t>
+      </w:r>
+      <w:proofErr w:type="spellEnd"/>
+      <w:r>
+        <w:rPr>
+          <w:rFonts w:ascii="Arial" w:hAnsi="Arial" w:cs="Arial"/>
+          <w:sz w:val="28"/>
+          <w:szCs w:val="28"/>
+        </w:rPr>
+        <w:t xml:space="preserve">, </w:t>
       </w:r>
       <w:r>
         <w:rPr>
@@ -1196,6 +1366,7 @@
         </w:rPr>
         <w:t xml:space="preserve"> (</w:t>
       </w:r>
+      <w:proofErr w:type="spellStart"/>
       <w:r>
         <w:rPr>
           <w:rFonts w:ascii="Arial" w:hAnsi="Arial" w:cs="Arial"/>
@@ -1205,6 +1376,7 @@
         </w:rPr>
         <w:t>league_id</w:t>
       </w:r>
+      <w:proofErr w:type="spellEnd"/>
       <w:r>
         <w:rPr>
           <w:rFonts w:ascii="Arial" w:hAnsi="Arial" w:cs="Arial"/>
@@ -1219,14 +1391,6 @@
           <w:sz w:val="28"/>
           <w:szCs w:val="28"/>
         </w:rPr>
-        <w:t xml:space="preserve"> league_name,</w:t>
-      </w:r>
-      <w:r>
-        <w:rPr>
-          <w:rFonts w:ascii="Arial" w:hAnsi="Arial" w:cs="Arial"/>
-          <w:sz w:val="28"/>
-          <w:szCs w:val="28"/>
-        </w:rPr>
         <w:t xml:space="preserve"> </w:t>
       </w:r>
       <w:r>
@@ -1234,6 +1398,57 @@
           <w:rFonts w:ascii="Arial" w:hAnsi="Arial" w:cs="Arial"/>
           <w:sz w:val="28"/>
           <w:szCs w:val="28"/>
+          <w:u w:val="single"/>
+        </w:rPr>
+        <w:t>season</w:t>
+      </w:r>
+      <w:r>
+        <w:rPr>
+          <w:rFonts w:ascii="Arial" w:hAnsi="Arial" w:cs="Arial"/>
+          <w:sz w:val="28"/>
+          <w:szCs w:val="28"/>
+        </w:rPr>
+        <w:t>,</w:t>
+      </w:r>
+      <w:r>
+        <w:rPr>
+          <w:rFonts w:ascii="Arial" w:hAnsi="Arial" w:cs="Arial"/>
+          <w:sz w:val="28"/>
+          <w:szCs w:val="28"/>
+        </w:rPr>
+        <w:t xml:space="preserve"> </w:t>
+      </w:r>
+      <w:proofErr w:type="spellStart"/>
+      <w:r>
+        <w:rPr>
+          <w:rFonts w:ascii="Arial" w:hAnsi="Arial" w:cs="Arial"/>
+          <w:sz w:val="28"/>
+          <w:szCs w:val="28"/>
+        </w:rPr>
+        <w:t>league_name</w:t>
+      </w:r>
+      <w:proofErr w:type="spellEnd"/>
+      <w:r>
+        <w:rPr>
+          <w:rFonts w:ascii="Arial" w:hAnsi="Arial" w:cs="Arial"/>
+          <w:sz w:val="28"/>
+          <w:szCs w:val="28"/>
+        </w:rPr>
+        <w:t>,</w:t>
+      </w:r>
+      <w:r>
+        <w:rPr>
+          <w:rFonts w:ascii="Arial" w:hAnsi="Arial" w:cs="Arial"/>
+          <w:sz w:val="28"/>
+          <w:szCs w:val="28"/>
+        </w:rPr>
+        <w:t xml:space="preserve"> </w:t>
+      </w:r>
+      <w:r>
+        <w:rPr>
+          <w:rFonts w:ascii="Arial" w:hAnsi="Arial" w:cs="Arial"/>
+          <w:sz w:val="28"/>
+          <w:szCs w:val="28"/>
         </w:rPr>
         <w:t>t</w:t>
       </w:r>
@@ -1280,6 +1495,7 @@
         </w:rPr>
         <w:t>iv. country (</w:t>
       </w:r>
+      <w:proofErr w:type="spellStart"/>
       <w:r>
         <w:rPr>
           <w:rFonts w:ascii="Arial" w:hAnsi="Arial" w:cs="Arial"/>
@@ -1289,6 +1505,7 @@
         </w:rPr>
         <w:t>country_name</w:t>
       </w:r>
+      <w:proofErr w:type="spellEnd"/>
       <w:r>
         <w:rPr>
           <w:rFonts w:ascii="Arial" w:hAnsi="Arial" w:cs="Arial"/>
@@ -1329,14 +1546,43 @@
           <w:szCs w:val="28"/>
         </w:rPr>
       </w:pPr>
-      <w:r>
-        <w:rPr>
-          <w:rFonts w:ascii="Arial" w:hAnsi="Arial" w:cs="Arial"/>
-          <w:sz w:val="28"/>
-          <w:szCs w:val="28"/>
-        </w:rPr>
-        <w:t>i. player_club (</w:t>
-      </w:r>
+      <w:proofErr w:type="spellStart"/>
+      <w:r>
+        <w:rPr>
+          <w:rFonts w:ascii="Arial" w:hAnsi="Arial" w:cs="Arial"/>
+          <w:sz w:val="28"/>
+          <w:szCs w:val="28"/>
+        </w:rPr>
+        <w:t>i</w:t>
+      </w:r>
+      <w:proofErr w:type="spellEnd"/>
+      <w:r>
+        <w:rPr>
+          <w:rFonts w:ascii="Arial" w:hAnsi="Arial" w:cs="Arial"/>
+          <w:sz w:val="28"/>
+          <w:szCs w:val="28"/>
+        </w:rPr>
+        <w:t xml:space="preserve">. </w:t>
+      </w:r>
+      <w:proofErr w:type="spellStart"/>
+      <w:r>
+        <w:rPr>
+          <w:rFonts w:ascii="Arial" w:hAnsi="Arial" w:cs="Arial"/>
+          <w:sz w:val="28"/>
+          <w:szCs w:val="28"/>
+        </w:rPr>
+        <w:t>player_club</w:t>
+      </w:r>
+      <w:proofErr w:type="spellEnd"/>
+      <w:r>
+        <w:rPr>
+          <w:rFonts w:ascii="Arial" w:hAnsi="Arial" w:cs="Arial"/>
+          <w:sz w:val="28"/>
+          <w:szCs w:val="28"/>
+        </w:rPr>
+        <w:t xml:space="preserve"> (</w:t>
+      </w:r>
+      <w:proofErr w:type="spellStart"/>
       <w:r>
         <w:rPr>
           <w:rFonts w:ascii="Arial" w:hAnsi="Arial" w:cs="Arial"/>
@@ -1346,6 +1592,7 @@
         </w:rPr>
         <w:t>player_id</w:t>
       </w:r>
+      <w:proofErr w:type="spellEnd"/>
       <w:r>
         <w:rPr>
           <w:rFonts w:ascii="Arial" w:hAnsi="Arial" w:cs="Arial"/>
@@ -1354,6 +1601,7 @@
         </w:rPr>
         <w:t xml:space="preserve">, </w:t>
       </w:r>
+      <w:proofErr w:type="spellStart"/>
       <w:r>
         <w:rPr>
           <w:rFonts w:ascii="Arial" w:hAnsi="Arial" w:cs="Arial"/>
@@ -1363,6 +1611,7 @@
         </w:rPr>
         <w:t>club_id</w:t>
       </w:r>
+      <w:proofErr w:type="spellEnd"/>
       <w:r>
         <w:rPr>
           <w:rFonts w:ascii="Arial" w:hAnsi="Arial" w:cs="Arial"/>
@@ -1386,8 +1635,18 @@
           <w:sz w:val="28"/>
           <w:szCs w:val="28"/>
         </w:rPr>
-        <w:t>, joind_time</w:t>
-      </w:r>
+        <w:t xml:space="preserve">, </w:t>
+      </w:r>
+      <w:proofErr w:type="spellStart"/>
+      <w:r>
+        <w:rPr>
+          <w:rFonts w:ascii="Arial" w:hAnsi="Arial" w:cs="Arial"/>
+          <w:sz w:val="28"/>
+          <w:szCs w:val="28"/>
+        </w:rPr>
+        <w:t>joind_time</w:t>
+      </w:r>
+      <w:proofErr w:type="spellEnd"/>
       <w:r>
         <w:rPr>
           <w:rFonts w:ascii="Arial" w:hAnsi="Arial" w:cs="Arial"/>
@@ -1412,8 +1671,27 @@
           <w:szCs w:val="28"/>
         </w:rPr>
         <w:lastRenderedPageBreak/>
-        <w:t>ii. player_loan_from (</w:t>
-      </w:r>
+        <w:t xml:space="preserve">ii. </w:t>
+      </w:r>
+      <w:proofErr w:type="spellStart"/>
+      <w:r>
+        <w:rPr>
+          <w:rFonts w:ascii="Arial" w:hAnsi="Arial" w:cs="Arial"/>
+          <w:sz w:val="28"/>
+          <w:szCs w:val="28"/>
+        </w:rPr>
+        <w:t>player_loan_from</w:t>
+      </w:r>
+      <w:proofErr w:type="spellEnd"/>
+      <w:r>
+        <w:rPr>
+          <w:rFonts w:ascii="Arial" w:hAnsi="Arial" w:cs="Arial"/>
+          <w:sz w:val="28"/>
+          <w:szCs w:val="28"/>
+        </w:rPr>
+        <w:t xml:space="preserve"> (</w:t>
+      </w:r>
+      <w:proofErr w:type="spellStart"/>
       <w:r>
         <w:rPr>
           <w:rFonts w:ascii="Arial" w:hAnsi="Arial" w:cs="Arial"/>
@@ -1423,6 +1701,7 @@
         </w:rPr>
         <w:t>player_id</w:t>
       </w:r>
+      <w:proofErr w:type="spellEnd"/>
       <w:r>
         <w:rPr>
           <w:rFonts w:ascii="Arial" w:hAnsi="Arial" w:cs="Arial"/>
@@ -1431,6 +1710,7 @@
         </w:rPr>
         <w:t xml:space="preserve">, </w:t>
       </w:r>
+      <w:proofErr w:type="spellStart"/>
       <w:r>
         <w:rPr>
           <w:rFonts w:ascii="Arial" w:hAnsi="Arial" w:cs="Arial"/>
@@ -1440,6 +1720,7 @@
         </w:rPr>
         <w:t>club_id</w:t>
       </w:r>
+      <w:proofErr w:type="spellEnd"/>
       <w:r>
         <w:rPr>
           <w:rFonts w:ascii="Arial" w:hAnsi="Arial" w:cs="Arial"/>
@@ -1496,8 +1777,27 @@
           <w:sz w:val="28"/>
           <w:szCs w:val="28"/>
         </w:rPr>
-        <w:t>iii. club_league (</w:t>
-      </w:r>
+        <w:t xml:space="preserve">iii. </w:t>
+      </w:r>
+      <w:proofErr w:type="spellStart"/>
+      <w:r>
+        <w:rPr>
+          <w:rFonts w:ascii="Arial" w:hAnsi="Arial" w:cs="Arial"/>
+          <w:sz w:val="28"/>
+          <w:szCs w:val="28"/>
+        </w:rPr>
+        <w:t>club_league</w:t>
+      </w:r>
+      <w:proofErr w:type="spellEnd"/>
+      <w:r>
+        <w:rPr>
+          <w:rFonts w:ascii="Arial" w:hAnsi="Arial" w:cs="Arial"/>
+          <w:sz w:val="28"/>
+          <w:szCs w:val="28"/>
+        </w:rPr>
+        <w:t xml:space="preserve"> (</w:t>
+      </w:r>
+      <w:proofErr w:type="spellStart"/>
       <w:r>
         <w:rPr>
           <w:rFonts w:ascii="Arial" w:hAnsi="Arial" w:cs="Arial"/>
@@ -1507,6 +1807,7 @@
         </w:rPr>
         <w:t>club_id</w:t>
       </w:r>
+      <w:proofErr w:type="spellEnd"/>
       <w:r>
         <w:rPr>
           <w:rFonts w:ascii="Arial" w:hAnsi="Arial" w:cs="Arial"/>
@@ -1532,6 +1833,7 @@
         </w:rPr>
         <w:t xml:space="preserve">, </w:t>
       </w:r>
+      <w:proofErr w:type="spellStart"/>
       <w:r>
         <w:rPr>
           <w:rFonts w:ascii="Arial" w:hAnsi="Arial" w:cs="Arial"/>
@@ -1541,6 +1843,7 @@
         </w:rPr>
         <w:t>league_id</w:t>
       </w:r>
+      <w:proofErr w:type="spellEnd"/>
       <w:r>
         <w:rPr>
           <w:rFonts w:ascii="Arial" w:hAnsi="Arial" w:cs="Arial"/>
@@ -1564,8 +1867,27 @@
           <w:sz w:val="28"/>
           <w:szCs w:val="28"/>
         </w:rPr>
-        <w:t>iv. league_country (</w:t>
-      </w:r>
+        <w:t xml:space="preserve">iv. </w:t>
+      </w:r>
+      <w:proofErr w:type="spellStart"/>
+      <w:r>
+        <w:rPr>
+          <w:rFonts w:ascii="Arial" w:hAnsi="Arial" w:cs="Arial"/>
+          <w:sz w:val="28"/>
+          <w:szCs w:val="28"/>
+        </w:rPr>
+        <w:t>league_country</w:t>
+      </w:r>
+      <w:proofErr w:type="spellEnd"/>
+      <w:r>
+        <w:rPr>
+          <w:rFonts w:ascii="Arial" w:hAnsi="Arial" w:cs="Arial"/>
+          <w:sz w:val="28"/>
+          <w:szCs w:val="28"/>
+        </w:rPr>
+        <w:t xml:space="preserve"> (</w:t>
+      </w:r>
+      <w:proofErr w:type="spellStart"/>
       <w:r>
         <w:rPr>
           <w:rFonts w:ascii="Arial" w:hAnsi="Arial" w:cs="Arial"/>
@@ -1575,6 +1897,7 @@
         </w:rPr>
         <w:t>league_id</w:t>
       </w:r>
+      <w:proofErr w:type="spellEnd"/>
       <w:r>
         <w:rPr>
           <w:rFonts w:ascii="Arial" w:hAnsi="Arial" w:cs="Arial"/>
@@ -1583,6 +1906,7 @@
         </w:rPr>
         <w:t xml:space="preserve">, </w:t>
       </w:r>
+      <w:proofErr w:type="spellStart"/>
       <w:r>
         <w:rPr>
           <w:rFonts w:ascii="Arial" w:hAnsi="Arial" w:cs="Arial"/>
@@ -1592,6 +1916,7 @@
         </w:rPr>
         <w:t>country_name</w:t>
       </w:r>
+      <w:proofErr w:type="spellEnd"/>
       <w:r>
         <w:rPr>
           <w:rFonts w:ascii="Arial" w:hAnsi="Arial" w:cs="Arial"/>
@@ -1615,8 +1940,27 @@
           <w:sz w:val="28"/>
           <w:szCs w:val="28"/>
         </w:rPr>
-        <w:t>v. player_country (</w:t>
-      </w:r>
+        <w:t xml:space="preserve">v. </w:t>
+      </w:r>
+      <w:proofErr w:type="spellStart"/>
+      <w:r>
+        <w:rPr>
+          <w:rFonts w:ascii="Arial" w:hAnsi="Arial" w:cs="Arial"/>
+          <w:sz w:val="28"/>
+          <w:szCs w:val="28"/>
+        </w:rPr>
+        <w:t>player_country</w:t>
+      </w:r>
+      <w:proofErr w:type="spellEnd"/>
+      <w:r>
+        <w:rPr>
+          <w:rFonts w:ascii="Arial" w:hAnsi="Arial" w:cs="Arial"/>
+          <w:sz w:val="28"/>
+          <w:szCs w:val="28"/>
+        </w:rPr>
+        <w:t xml:space="preserve"> (</w:t>
+      </w:r>
+      <w:proofErr w:type="spellStart"/>
       <w:r>
         <w:rPr>
           <w:rFonts w:ascii="Arial" w:hAnsi="Arial" w:cs="Arial"/>
@@ -1626,6 +1970,7 @@
         </w:rPr>
         <w:t>player_id</w:t>
       </w:r>
+      <w:proofErr w:type="spellEnd"/>
       <w:r>
         <w:rPr>
           <w:rFonts w:ascii="Arial" w:hAnsi="Arial" w:cs="Arial"/>
@@ -1651,6 +1996,7 @@
         </w:rPr>
         <w:t xml:space="preserve">, </w:t>
       </w:r>
+      <w:proofErr w:type="spellStart"/>
       <w:r>
         <w:rPr>
           <w:rFonts w:ascii="Arial" w:hAnsi="Arial" w:cs="Arial"/>
@@ -1660,6 +2006,7 @@
         </w:rPr>
         <w:t>country_name</w:t>
       </w:r>
+      <w:proofErr w:type="spellEnd"/>
       <w:r>
         <w:rPr>
           <w:rFonts w:ascii="Arial" w:hAnsi="Arial" w:cs="Arial"/>
@@ -1730,13 +2077,23 @@
           <w:szCs w:val="28"/>
         </w:rPr>
       </w:pPr>
-      <w:r>
-        <w:rPr>
-          <w:rFonts w:ascii="Arial" w:hAnsi="Arial" w:cs="Arial"/>
-          <w:sz w:val="28"/>
-          <w:szCs w:val="28"/>
-        </w:rPr>
-        <w:t xml:space="preserve">i. </w:t>
+      <w:proofErr w:type="spellStart"/>
+      <w:r>
+        <w:rPr>
+          <w:rFonts w:ascii="Arial" w:hAnsi="Arial" w:cs="Arial"/>
+          <w:sz w:val="28"/>
+          <w:szCs w:val="28"/>
+        </w:rPr>
+        <w:t>i</w:t>
+      </w:r>
+      <w:proofErr w:type="spellEnd"/>
+      <w:r>
+        <w:rPr>
+          <w:rFonts w:ascii="Arial" w:hAnsi="Arial" w:cs="Arial"/>
+          <w:sz w:val="28"/>
+          <w:szCs w:val="28"/>
+        </w:rPr>
+        <w:t xml:space="preserve">. </w:t>
       </w:r>
       <w:r>
         <w:rPr>
@@ -1773,6 +2130,7 @@
         </w:rPr>
         <w:t xml:space="preserve">ii. </w:t>
       </w:r>
+      <w:proofErr w:type="spellStart"/>
       <w:r>
         <w:rPr>
           <w:rFonts w:ascii="Arial" w:hAnsi="Arial" w:cs="Arial"/>
@@ -1787,7 +2145,16 @@
           <w:sz w:val="28"/>
           <w:szCs w:val="28"/>
         </w:rPr>
-        <w:t xml:space="preserve">dob: </w:t>
+        <w:t>dob</w:t>
+      </w:r>
+      <w:proofErr w:type="spellEnd"/>
+      <w:r>
+        <w:rPr>
+          <w:rFonts w:ascii="Arial" w:hAnsi="Arial" w:cs="Arial"/>
+          <w:sz w:val="28"/>
+          <w:szCs w:val="28"/>
+        </w:rPr>
+        <w:t xml:space="preserve">: </w:t>
       </w:r>
       <w:r>
         <w:rPr>
@@ -1969,13 +2336,23 @@
         </w:rPr>
         <w:t xml:space="preserve"> </w:t>
       </w:r>
-      <w:r>
-        <w:rPr>
-          <w:rFonts w:ascii="Arial" w:hAnsi="Arial" w:cs="Arial"/>
-          <w:sz w:val="28"/>
-          <w:szCs w:val="28"/>
-        </w:rPr>
-        <w:t xml:space="preserve">general_player: </w:t>
+      <w:proofErr w:type="spellStart"/>
+      <w:r>
+        <w:rPr>
+          <w:rFonts w:ascii="Arial" w:hAnsi="Arial" w:cs="Arial"/>
+          <w:sz w:val="28"/>
+          <w:szCs w:val="28"/>
+        </w:rPr>
+        <w:t>general_player</w:t>
+      </w:r>
+      <w:proofErr w:type="spellEnd"/>
+      <w:r>
+        <w:rPr>
+          <w:rFonts w:ascii="Arial" w:hAnsi="Arial" w:cs="Arial"/>
+          <w:sz w:val="28"/>
+          <w:szCs w:val="28"/>
+        </w:rPr>
+        <w:t xml:space="preserve">: </w:t>
       </w:r>
       <w:r>
         <w:rPr>
@@ -2028,6 +2405,7 @@
         </w:rPr>
         <w:t xml:space="preserve">. </w:t>
       </w:r>
+      <w:proofErr w:type="gramStart"/>
       <w:r>
         <w:rPr>
           <w:rFonts w:ascii="Arial" w:hAnsi="Arial" w:cs="Arial"/>
@@ -2042,7 +2420,16 @@
           <w:sz w:val="28"/>
           <w:szCs w:val="28"/>
         </w:rPr>
-        <w:t xml:space="preserve">: </w:t>
+        <w:t>:</w:t>
+      </w:r>
+      <w:proofErr w:type="gramEnd"/>
+      <w:r>
+        <w:rPr>
+          <w:rFonts w:ascii="Arial" w:hAnsi="Arial" w:cs="Arial"/>
+          <w:sz w:val="28"/>
+          <w:szCs w:val="28"/>
+        </w:rPr>
+        <w:t xml:space="preserve"> </w:t>
       </w:r>
       <w:r>
         <w:rPr>
@@ -2141,7 +2528,25 @@
           <w:sz w:val="28"/>
           <w:szCs w:val="28"/>
         </w:rPr>
-        <w:t xml:space="preserve"> E.g. ST, CAM, GK.</w:t>
+        <w:t xml:space="preserve"> </w:t>
+      </w:r>
+      <w:proofErr w:type="gramStart"/>
+      <w:r>
+        <w:rPr>
+          <w:rFonts w:ascii="Arial" w:hAnsi="Arial" w:cs="Arial"/>
+          <w:sz w:val="28"/>
+          <w:szCs w:val="28"/>
+        </w:rPr>
+        <w:t>E.g.</w:t>
+      </w:r>
+      <w:proofErr w:type="gramEnd"/>
+      <w:r>
+        <w:rPr>
+          <w:rFonts w:ascii="Arial" w:hAnsi="Arial" w:cs="Arial"/>
+          <w:sz w:val="28"/>
+          <w:szCs w:val="28"/>
+        </w:rPr>
+        <w:t xml:space="preserve"> ST, CAM, GK.</w:t>
       </w:r>
     </w:p>
     <w:p>
@@ -2184,7 +2589,25 @@
           <w:sz w:val="28"/>
           <w:szCs w:val="28"/>
         </w:rPr>
-        <w:t xml:space="preserve"> E.g. Speedster, Dribbler, Distance Shooter.</w:t>
+        <w:t xml:space="preserve"> </w:t>
+      </w:r>
+      <w:proofErr w:type="gramStart"/>
+      <w:r>
+        <w:rPr>
+          <w:rFonts w:ascii="Arial" w:hAnsi="Arial" w:cs="Arial"/>
+          <w:sz w:val="28"/>
+          <w:szCs w:val="28"/>
+        </w:rPr>
+        <w:t>E.g.</w:t>
+      </w:r>
+      <w:proofErr w:type="gramEnd"/>
+      <w:r>
+        <w:rPr>
+          <w:rFonts w:ascii="Arial" w:hAnsi="Arial" w:cs="Arial"/>
+          <w:sz w:val="28"/>
+          <w:szCs w:val="28"/>
+        </w:rPr>
+        <w:t xml:space="preserve"> Speedster, Dribbler, Distance Shooter.</w:t>
       </w:r>
     </w:p>
     <w:p>
@@ -2220,13 +2643,23 @@
           <w:szCs w:val="28"/>
         </w:rPr>
       </w:pPr>
-      <w:r>
-        <w:rPr>
-          <w:rFonts w:ascii="Arial" w:hAnsi="Arial" w:cs="Arial"/>
-          <w:sz w:val="28"/>
-          <w:szCs w:val="28"/>
-        </w:rPr>
-        <w:t>i.</w:t>
+      <w:proofErr w:type="spellStart"/>
+      <w:r>
+        <w:rPr>
+          <w:rFonts w:ascii="Arial" w:hAnsi="Arial" w:cs="Arial"/>
+          <w:sz w:val="28"/>
+          <w:szCs w:val="28"/>
+        </w:rPr>
+        <w:t>i</w:t>
+      </w:r>
+      <w:proofErr w:type="spellEnd"/>
+      <w:r>
+        <w:rPr>
+          <w:rFonts w:ascii="Arial" w:hAnsi="Arial" w:cs="Arial"/>
+          <w:sz w:val="28"/>
+          <w:szCs w:val="28"/>
+        </w:rPr>
+        <w:t>.</w:t>
       </w:r>
       <w:r>
         <w:rPr>
@@ -2244,6 +2677,7 @@
         </w:rPr>
         <w:t xml:space="preserve"> (</w:t>
       </w:r>
+      <w:proofErr w:type="spellStart"/>
       <w:r>
         <w:rPr>
           <w:rFonts w:ascii="Arial" w:hAnsi="Arial" w:cs="Arial"/>
@@ -2253,6 +2687,7 @@
         </w:rPr>
         <w:t>player_id</w:t>
       </w:r>
+      <w:proofErr w:type="spellEnd"/>
       <w:r>
         <w:rPr>
           <w:rFonts w:ascii="Arial" w:hAnsi="Arial" w:cs="Arial"/>
@@ -2276,8 +2711,45 @@
           <w:sz w:val="28"/>
           <w:szCs w:val="28"/>
         </w:rPr>
-        <w:t xml:space="preserve">, player_name, nationality, height, weight, club_id, </w:t>
-      </w:r>
+        <w:t xml:space="preserve">, </w:t>
+      </w:r>
+      <w:proofErr w:type="spellStart"/>
+      <w:r>
+        <w:rPr>
+          <w:rFonts w:ascii="Arial" w:hAnsi="Arial" w:cs="Arial"/>
+          <w:sz w:val="28"/>
+          <w:szCs w:val="28"/>
+        </w:rPr>
+        <w:t>player_name</w:t>
+      </w:r>
+      <w:proofErr w:type="spellEnd"/>
+      <w:r>
+        <w:rPr>
+          <w:rFonts w:ascii="Arial" w:hAnsi="Arial" w:cs="Arial"/>
+          <w:sz w:val="28"/>
+          <w:szCs w:val="28"/>
+        </w:rPr>
+        <w:t xml:space="preserve">, nationality, height, weight, </w:t>
+      </w:r>
+      <w:proofErr w:type="spellStart"/>
+      <w:r>
+        <w:rPr>
+          <w:rFonts w:ascii="Arial" w:hAnsi="Arial" w:cs="Arial"/>
+          <w:sz w:val="28"/>
+          <w:szCs w:val="28"/>
+        </w:rPr>
+        <w:t>club_id</w:t>
+      </w:r>
+      <w:proofErr w:type="spellEnd"/>
+      <w:r>
+        <w:rPr>
+          <w:rFonts w:ascii="Arial" w:hAnsi="Arial" w:cs="Arial"/>
+          <w:sz w:val="28"/>
+          <w:szCs w:val="28"/>
+        </w:rPr>
+        <w:t xml:space="preserve">, </w:t>
+      </w:r>
+      <w:proofErr w:type="spellStart"/>
       <w:r>
         <w:rPr>
           <w:rFonts w:ascii="Arial" w:hAnsi="Arial" w:cs="Arial"/>
@@ -2285,7 +2757,70 @@
           <w:szCs w:val="28"/>
         </w:rPr>
         <w:lastRenderedPageBreak/>
-        <w:t>loaned_from, wage, value, release_clause, contract_valid_until, team_number, overall, potential,</w:t>
+        <w:t>loaned_from</w:t>
+      </w:r>
+      <w:proofErr w:type="spellEnd"/>
+      <w:r>
+        <w:rPr>
+          <w:rFonts w:ascii="Arial" w:hAnsi="Arial" w:cs="Arial"/>
+          <w:sz w:val="28"/>
+          <w:szCs w:val="28"/>
+        </w:rPr>
+        <w:t xml:space="preserve">, wage, value, </w:t>
+      </w:r>
+      <w:proofErr w:type="spellStart"/>
+      <w:r>
+        <w:rPr>
+          <w:rFonts w:ascii="Arial" w:hAnsi="Arial" w:cs="Arial"/>
+          <w:sz w:val="28"/>
+          <w:szCs w:val="28"/>
+        </w:rPr>
+        <w:t>release_clause</w:t>
+      </w:r>
+      <w:proofErr w:type="spellEnd"/>
+      <w:r>
+        <w:rPr>
+          <w:rFonts w:ascii="Arial" w:hAnsi="Arial" w:cs="Arial"/>
+          <w:sz w:val="28"/>
+          <w:szCs w:val="28"/>
+        </w:rPr>
+        <w:t xml:space="preserve">, </w:t>
+      </w:r>
+      <w:proofErr w:type="spellStart"/>
+      <w:r>
+        <w:rPr>
+          <w:rFonts w:ascii="Arial" w:hAnsi="Arial" w:cs="Arial"/>
+          <w:sz w:val="28"/>
+          <w:szCs w:val="28"/>
+        </w:rPr>
+        <w:t>contract_valid_until</w:t>
+      </w:r>
+      <w:proofErr w:type="spellEnd"/>
+      <w:r>
+        <w:rPr>
+          <w:rFonts w:ascii="Arial" w:hAnsi="Arial" w:cs="Arial"/>
+          <w:sz w:val="28"/>
+          <w:szCs w:val="28"/>
+        </w:rPr>
+        <w:t xml:space="preserve">, </w:t>
+      </w:r>
+      <w:proofErr w:type="spellStart"/>
+      <w:r>
+        <w:rPr>
+          <w:rFonts w:ascii="Arial" w:hAnsi="Arial" w:cs="Arial"/>
+          <w:sz w:val="28"/>
+          <w:szCs w:val="28"/>
+        </w:rPr>
+        <w:t>team_number</w:t>
+      </w:r>
+      <w:proofErr w:type="spellEnd"/>
+      <w:r>
+        <w:rPr>
+          <w:rFonts w:ascii="Arial" w:hAnsi="Arial" w:cs="Arial"/>
+          <w:sz w:val="28"/>
+          <w:szCs w:val="28"/>
+        </w:rPr>
+        <w:t>, overall, potential,</w:t>
       </w:r>
       <w:r>
         <w:rPr>
@@ -2301,7 +2836,25 @@
           <w:sz w:val="28"/>
           <w:szCs w:val="28"/>
         </w:rPr>
-        <w:t>preferred foot, weak foot rating, skill_moves_rating, tag)</w:t>
+        <w:t xml:space="preserve">preferred foot, weak foot rating, </w:t>
+      </w:r>
+      <w:proofErr w:type="spellStart"/>
+      <w:r>
+        <w:rPr>
+          <w:rFonts w:ascii="Arial" w:hAnsi="Arial" w:cs="Arial"/>
+          <w:sz w:val="28"/>
+          <w:szCs w:val="28"/>
+        </w:rPr>
+        <w:t>skill_moves_rating</w:t>
+      </w:r>
+      <w:proofErr w:type="spellEnd"/>
+      <w:r>
+        <w:rPr>
+          <w:rFonts w:ascii="Arial" w:hAnsi="Arial" w:cs="Arial"/>
+          <w:sz w:val="28"/>
+          <w:szCs w:val="28"/>
+        </w:rPr>
+        <w:t>, tag)</w:t>
       </w:r>
     </w:p>
     <w:p>
@@ -2322,6 +2875,7 @@
         </w:rPr>
         <w:t xml:space="preserve">ii. </w:t>
       </w:r>
+      <w:proofErr w:type="spellStart"/>
       <w:r>
         <w:rPr>
           <w:rFonts w:ascii="Arial" w:hAnsi="Arial" w:cs="Arial"/>
@@ -2336,8 +2890,18 @@
           <w:sz w:val="28"/>
           <w:szCs w:val="28"/>
         </w:rPr>
-        <w:t>dob (</w:t>
-      </w:r>
+        <w:t>dob</w:t>
+      </w:r>
+      <w:proofErr w:type="spellEnd"/>
+      <w:r>
+        <w:rPr>
+          <w:rFonts w:ascii="Arial" w:hAnsi="Arial" w:cs="Arial"/>
+          <w:sz w:val="28"/>
+          <w:szCs w:val="28"/>
+        </w:rPr>
+        <w:t xml:space="preserve"> (</w:t>
+      </w:r>
+      <w:proofErr w:type="spellStart"/>
       <w:r>
         <w:rPr>
           <w:rFonts w:ascii="Arial" w:hAnsi="Arial" w:cs="Arial"/>
@@ -2347,6 +2911,7 @@
         </w:rPr>
         <w:t>player_id</w:t>
       </w:r>
+      <w:proofErr w:type="spellEnd"/>
       <w:r>
         <w:rPr>
           <w:rFonts w:ascii="Arial" w:hAnsi="Arial" w:cs="Arial"/>
@@ -2355,6 +2920,7 @@
         </w:rPr>
         <w:t xml:space="preserve">, </w:t>
       </w:r>
+      <w:proofErr w:type="spellStart"/>
       <w:r>
         <w:rPr>
           <w:rFonts w:ascii="Arial" w:hAnsi="Arial" w:cs="Arial"/>
@@ -2363,6 +2929,7 @@
         </w:rPr>
         <w:t>date_of_birth</w:t>
       </w:r>
+      <w:proofErr w:type="spellEnd"/>
       <w:r>
         <w:rPr>
           <w:rFonts w:ascii="Arial" w:hAnsi="Arial" w:cs="Arial"/>
@@ -2422,6 +2989,7 @@
         </w:rPr>
         <w:t>(</w:t>
       </w:r>
+      <w:proofErr w:type="spellStart"/>
       <w:r>
         <w:rPr>
           <w:rFonts w:ascii="Arial" w:hAnsi="Arial" w:cs="Arial"/>
@@ -2431,6 +2999,7 @@
         </w:rPr>
         <w:t>club_id</w:t>
       </w:r>
+      <w:proofErr w:type="spellEnd"/>
       <w:r>
         <w:rPr>
           <w:rFonts w:ascii="Arial" w:hAnsi="Arial" w:cs="Arial"/>
@@ -2456,13 +3025,23 @@
         </w:rPr>
         <w:t xml:space="preserve">, </w:t>
       </w:r>
-      <w:r>
-        <w:rPr>
-          <w:rFonts w:ascii="Arial" w:hAnsi="Arial" w:cs="Arial"/>
-          <w:sz w:val="28"/>
-          <w:szCs w:val="28"/>
-        </w:rPr>
-        <w:t>club_name, league)</w:t>
+      <w:proofErr w:type="spellStart"/>
+      <w:r>
+        <w:rPr>
+          <w:rFonts w:ascii="Arial" w:hAnsi="Arial" w:cs="Arial"/>
+          <w:sz w:val="28"/>
+          <w:szCs w:val="28"/>
+        </w:rPr>
+        <w:t>club_name</w:t>
+      </w:r>
+      <w:proofErr w:type="spellEnd"/>
+      <w:r>
+        <w:rPr>
+          <w:rFonts w:ascii="Arial" w:hAnsi="Arial" w:cs="Arial"/>
+          <w:sz w:val="28"/>
+          <w:szCs w:val="28"/>
+        </w:rPr>
+        <w:t>, league)</w:t>
       </w:r>
     </w:p>
     <w:p>
@@ -2515,6 +3094,7 @@
         </w:rPr>
         <w:t xml:space="preserve"> (</w:t>
       </w:r>
+      <w:proofErr w:type="spellStart"/>
       <w:r>
         <w:rPr>
           <w:rFonts w:ascii="Arial" w:hAnsi="Arial" w:cs="Arial"/>
@@ -2524,6 +3104,7 @@
         </w:rPr>
         <w:t>league_id</w:t>
       </w:r>
+      <w:proofErr w:type="spellEnd"/>
       <w:r>
         <w:rPr>
           <w:rFonts w:ascii="Arial" w:hAnsi="Arial" w:cs="Arial"/>
@@ -2563,7 +3144,25 @@
           <w:sz w:val="28"/>
           <w:szCs w:val="28"/>
         </w:rPr>
-        <w:t xml:space="preserve"> league_name, tier, country)</w:t>
+        <w:t xml:space="preserve"> </w:t>
+      </w:r>
+      <w:proofErr w:type="spellStart"/>
+      <w:r>
+        <w:rPr>
+          <w:rFonts w:ascii="Arial" w:hAnsi="Arial" w:cs="Arial"/>
+          <w:sz w:val="28"/>
+          <w:szCs w:val="28"/>
+        </w:rPr>
+        <w:t>league_name</w:t>
+      </w:r>
+      <w:proofErr w:type="spellEnd"/>
+      <w:r>
+        <w:rPr>
+          <w:rFonts w:ascii="Arial" w:hAnsi="Arial" w:cs="Arial"/>
+          <w:sz w:val="28"/>
+          <w:szCs w:val="28"/>
+        </w:rPr>
+        <w:t>, tier, country)</w:t>
       </w:r>
     </w:p>
     <w:p>
@@ -2584,6 +3183,7 @@
         </w:rPr>
         <w:t>v. country (</w:t>
       </w:r>
+      <w:proofErr w:type="spellStart"/>
       <w:r>
         <w:rPr>
           <w:rFonts w:ascii="Arial" w:hAnsi="Arial" w:cs="Arial"/>
@@ -2593,6 +3193,7 @@
         </w:rPr>
         <w:t>country_name</w:t>
       </w:r>
+      <w:proofErr w:type="spellEnd"/>
       <w:r>
         <w:rPr>
           <w:rFonts w:ascii="Arial" w:hAnsi="Arial" w:cs="Arial"/>
@@ -2636,22 +3237,16 @@
         </w:rPr>
         <w:t xml:space="preserve">. </w:t>
       </w:r>
-      <w:r>
-        <w:rPr>
-          <w:rFonts w:ascii="Arial" w:hAnsi="Arial" w:cs="Arial"/>
-          <w:sz w:val="28"/>
-          <w:szCs w:val="28"/>
-        </w:rPr>
-        <w:t xml:space="preserve">general_player </w:t>
-      </w:r>
-      <w:r>
-        <w:rPr>
-          <w:rFonts w:ascii="Arial" w:hAnsi="Arial" w:cs="Arial"/>
-          <w:sz w:val="28"/>
-          <w:szCs w:val="28"/>
-        </w:rPr>
-        <w:t xml:space="preserve">: </w:t>
-      </w:r>
+      <w:proofErr w:type="spellStart"/>
+      <w:r>
+        <w:rPr>
+          <w:rFonts w:ascii="Arial" w:hAnsi="Arial" w:cs="Arial"/>
+          <w:sz w:val="28"/>
+          <w:szCs w:val="28"/>
+        </w:rPr>
+        <w:t>general_</w:t>
+      </w:r>
+      <w:proofErr w:type="gramStart"/>
       <w:r>
         <w:rPr>
           <w:rFonts w:ascii="Arial" w:hAnsi="Arial" w:cs="Arial"/>
@@ -2660,6 +3255,40 @@
         </w:rPr>
         <w:t>player</w:t>
       </w:r>
+      <w:proofErr w:type="spellEnd"/>
+      <w:r>
+        <w:rPr>
+          <w:rFonts w:ascii="Arial" w:hAnsi="Arial" w:cs="Arial"/>
+          <w:sz w:val="28"/>
+          <w:szCs w:val="28"/>
+        </w:rPr>
+        <w:t xml:space="preserve"> </w:t>
+      </w:r>
+      <w:r>
+        <w:rPr>
+          <w:rFonts w:ascii="Arial" w:hAnsi="Arial" w:cs="Arial"/>
+          <w:sz w:val="28"/>
+          <w:szCs w:val="28"/>
+        </w:rPr>
+        <w:t>:</w:t>
+      </w:r>
+      <w:proofErr w:type="gramEnd"/>
+      <w:r>
+        <w:rPr>
+          <w:rFonts w:ascii="Arial" w:hAnsi="Arial" w:cs="Arial"/>
+          <w:sz w:val="28"/>
+          <w:szCs w:val="28"/>
+        </w:rPr>
+        <w:t xml:space="preserve"> </w:t>
+      </w:r>
+      <w:r>
+        <w:rPr>
+          <w:rFonts w:ascii="Arial" w:hAnsi="Arial" w:cs="Arial"/>
+          <w:sz w:val="28"/>
+          <w:szCs w:val="28"/>
+        </w:rPr>
+        <w:t>player</w:t>
+      </w:r>
       <w:r>
         <w:rPr>
           <w:rFonts w:ascii="Arial" w:hAnsi="Arial" w:cs="Arial"/>
@@ -2711,21 +3340,139 @@
         </w:rPr>
         <w:t xml:space="preserve">. </w:t>
       </w:r>
-      <w:r>
-        <w:rPr>
-          <w:rFonts w:ascii="Arial" w:hAnsi="Arial" w:cs="Arial"/>
-          <w:sz w:val="28"/>
-          <w:szCs w:val="28"/>
-        </w:rPr>
-        <w:t xml:space="preserve">goalkeeper : player </w:t>
-      </w:r>
-      <w:r>
-        <w:rPr>
-          <w:rFonts w:ascii="Arial" w:hAnsi="Arial" w:cs="Arial"/>
-          <w:sz w:val="28"/>
-          <w:szCs w:val="28"/>
-        </w:rPr>
-        <w:t>(gk_diving, gk_handling, gk_kicking, gk_reflexes, gk_speed, gk_positioning)</w:t>
+      <w:proofErr w:type="gramStart"/>
+      <w:r>
+        <w:rPr>
+          <w:rFonts w:ascii="Arial" w:hAnsi="Arial" w:cs="Arial"/>
+          <w:sz w:val="28"/>
+          <w:szCs w:val="28"/>
+        </w:rPr>
+        <w:t>goalkeeper :</w:t>
+      </w:r>
+      <w:proofErr w:type="gramEnd"/>
+      <w:r>
+        <w:rPr>
+          <w:rFonts w:ascii="Arial" w:hAnsi="Arial" w:cs="Arial"/>
+          <w:sz w:val="28"/>
+          <w:szCs w:val="28"/>
+        </w:rPr>
+        <w:t xml:space="preserve"> player </w:t>
+      </w:r>
+      <w:r>
+        <w:rPr>
+          <w:rFonts w:ascii="Arial" w:hAnsi="Arial" w:cs="Arial"/>
+          <w:sz w:val="28"/>
+          <w:szCs w:val="28"/>
+        </w:rPr>
+        <w:t>(</w:t>
+      </w:r>
+      <w:proofErr w:type="spellStart"/>
+      <w:r>
+        <w:rPr>
+          <w:rFonts w:ascii="Arial" w:hAnsi="Arial" w:cs="Arial"/>
+          <w:sz w:val="28"/>
+          <w:szCs w:val="28"/>
+        </w:rPr>
+        <w:t>gk_diving</w:t>
+      </w:r>
+      <w:proofErr w:type="spellEnd"/>
+      <w:r>
+        <w:rPr>
+          <w:rFonts w:ascii="Arial" w:hAnsi="Arial" w:cs="Arial"/>
+          <w:sz w:val="28"/>
+          <w:szCs w:val="28"/>
+        </w:rPr>
+        <w:t xml:space="preserve">, </w:t>
+      </w:r>
+      <w:proofErr w:type="spellStart"/>
+      <w:r>
+        <w:rPr>
+          <w:rFonts w:ascii="Arial" w:hAnsi="Arial" w:cs="Arial"/>
+          <w:sz w:val="28"/>
+          <w:szCs w:val="28"/>
+        </w:rPr>
+        <w:t>gk_handling</w:t>
+      </w:r>
+      <w:proofErr w:type="spellEnd"/>
+      <w:r>
+        <w:rPr>
+          <w:rFonts w:ascii="Arial" w:hAnsi="Arial" w:cs="Arial"/>
+          <w:sz w:val="28"/>
+          <w:szCs w:val="28"/>
+        </w:rPr>
+        <w:t xml:space="preserve">, </w:t>
+      </w:r>
+      <w:proofErr w:type="spellStart"/>
+      <w:r>
+        <w:rPr>
+          <w:rFonts w:ascii="Arial" w:hAnsi="Arial" w:cs="Arial"/>
+          <w:sz w:val="28"/>
+          <w:szCs w:val="28"/>
+        </w:rPr>
+        <w:t>gk_kicking</w:t>
+      </w:r>
+      <w:proofErr w:type="spellEnd"/>
+      <w:r>
+        <w:rPr>
+          <w:rFonts w:ascii="Arial" w:hAnsi="Arial" w:cs="Arial"/>
+          <w:sz w:val="28"/>
+          <w:szCs w:val="28"/>
+        </w:rPr>
+        <w:t xml:space="preserve">, </w:t>
+      </w:r>
+      <w:proofErr w:type="spellStart"/>
+      <w:r>
+        <w:rPr>
+          <w:rFonts w:ascii="Arial" w:hAnsi="Arial" w:cs="Arial"/>
+          <w:sz w:val="28"/>
+          <w:szCs w:val="28"/>
+        </w:rPr>
+        <w:t>gk_reflexes</w:t>
+      </w:r>
+      <w:proofErr w:type="spellEnd"/>
+      <w:r>
+        <w:rPr>
+          <w:rFonts w:ascii="Arial" w:hAnsi="Arial" w:cs="Arial"/>
+          <w:sz w:val="28"/>
+          <w:szCs w:val="28"/>
+        </w:rPr>
+        <w:t xml:space="preserve">, </w:t>
+      </w:r>
+      <w:proofErr w:type="spellStart"/>
+      <w:r>
+        <w:rPr>
+          <w:rFonts w:ascii="Arial" w:hAnsi="Arial" w:cs="Arial"/>
+          <w:sz w:val="28"/>
+          <w:szCs w:val="28"/>
+        </w:rPr>
+        <w:t>gk_speed</w:t>
+      </w:r>
+      <w:proofErr w:type="spellEnd"/>
+      <w:r>
+        <w:rPr>
+          <w:rFonts w:ascii="Arial" w:hAnsi="Arial" w:cs="Arial"/>
+          <w:sz w:val="28"/>
+          <w:szCs w:val="28"/>
+        </w:rPr>
+        <w:t xml:space="preserve">, </w:t>
+      </w:r>
+      <w:proofErr w:type="spellStart"/>
+      <w:r>
+        <w:rPr>
+          <w:rFonts w:ascii="Arial" w:hAnsi="Arial" w:cs="Arial"/>
+          <w:sz w:val="28"/>
+          <w:szCs w:val="28"/>
+        </w:rPr>
+        <w:t>gk_positioning</w:t>
+      </w:r>
+      <w:proofErr w:type="spellEnd"/>
+      <w:r>
+        <w:rPr>
+          <w:rFonts w:ascii="Arial" w:hAnsi="Arial" w:cs="Arial"/>
+          <w:sz w:val="28"/>
+          <w:szCs w:val="28"/>
+        </w:rPr>
+        <w:t>)</w:t>
       </w:r>
     </w:p>
     <w:p>
@@ -2762,6 +3509,7 @@
         </w:rPr>
         <w:t>. position (</w:t>
       </w:r>
+      <w:proofErr w:type="spellStart"/>
       <w:r>
         <w:rPr>
           <w:rFonts w:ascii="Arial" w:hAnsi="Arial" w:cs="Arial"/>
@@ -2771,6 +3519,7 @@
         </w:rPr>
         <w:t>position_name</w:t>
       </w:r>
+      <w:proofErr w:type="spellEnd"/>
       <w:r>
         <w:rPr>
           <w:rFonts w:ascii="Arial" w:hAnsi="Arial" w:cs="Arial"/>
@@ -2806,6 +3555,7 @@
         </w:rPr>
         <w:t>. tag (</w:t>
       </w:r>
+      <w:proofErr w:type="spellStart"/>
       <w:r>
         <w:rPr>
           <w:rFonts w:ascii="Arial" w:hAnsi="Arial" w:cs="Arial"/>
@@ -2815,6 +3565,7 @@
         </w:rPr>
         <w:t>tag_name</w:t>
       </w:r>
+      <w:proofErr w:type="spellEnd"/>
       <w:r>
         <w:rPr>
           <w:rFonts w:ascii="Arial" w:hAnsi="Arial" w:cs="Arial"/>
@@ -2857,21 +3608,49 @@
           <w:szCs w:val="28"/>
         </w:rPr>
       </w:pPr>
-      <w:r>
-        <w:rPr>
-          <w:rFonts w:ascii="Arial" w:hAnsi="Arial" w:cs="Arial"/>
-          <w:sz w:val="28"/>
-          <w:szCs w:val="28"/>
-        </w:rPr>
-        <w:t>i.</w:t>
-      </w:r>
-      <w:r>
-        <w:rPr>
-          <w:rFonts w:ascii="Arial" w:hAnsi="Arial" w:cs="Arial"/>
-          <w:sz w:val="28"/>
-          <w:szCs w:val="28"/>
-        </w:rPr>
-        <w:t xml:space="preserve"> player_club </w:t>
+      <w:proofErr w:type="spellStart"/>
+      <w:r>
+        <w:rPr>
+          <w:rFonts w:ascii="Arial" w:hAnsi="Arial" w:cs="Arial"/>
+          <w:sz w:val="28"/>
+          <w:szCs w:val="28"/>
+        </w:rPr>
+        <w:t>i</w:t>
+      </w:r>
+      <w:proofErr w:type="spellEnd"/>
+      <w:r>
+        <w:rPr>
+          <w:rFonts w:ascii="Arial" w:hAnsi="Arial" w:cs="Arial"/>
+          <w:sz w:val="28"/>
+          <w:szCs w:val="28"/>
+        </w:rPr>
+        <w:t>.</w:t>
+      </w:r>
+      <w:r>
+        <w:rPr>
+          <w:rFonts w:ascii="Arial" w:hAnsi="Arial" w:cs="Arial"/>
+          <w:sz w:val="28"/>
+          <w:szCs w:val="28"/>
+        </w:rPr>
+        <w:t xml:space="preserve"> </w:t>
+      </w:r>
+      <w:proofErr w:type="spellStart"/>
+      <w:r>
+        <w:rPr>
+          <w:rFonts w:ascii="Arial" w:hAnsi="Arial" w:cs="Arial"/>
+          <w:sz w:val="28"/>
+          <w:szCs w:val="28"/>
+        </w:rPr>
+        <w:t>player_club</w:t>
+      </w:r>
+      <w:proofErr w:type="spellEnd"/>
+      <w:r>
+        <w:rPr>
+          <w:rFonts w:ascii="Arial" w:hAnsi="Arial" w:cs="Arial"/>
+          <w:sz w:val="28"/>
+          <w:szCs w:val="28"/>
+        </w:rPr>
+        <w:t xml:space="preserve"> </w:t>
       </w:r>
       <w:r>
         <w:rPr>
@@ -2881,6 +3660,7 @@
         </w:rPr>
         <w:t>(</w:t>
       </w:r>
+      <w:proofErr w:type="spellStart"/>
       <w:r>
         <w:rPr>
           <w:rFonts w:ascii="Arial" w:hAnsi="Arial" w:cs="Arial"/>
@@ -2890,6 +3670,7 @@
         </w:rPr>
         <w:t>player_id</w:t>
       </w:r>
+      <w:proofErr w:type="spellEnd"/>
       <w:r>
         <w:rPr>
           <w:rFonts w:ascii="Arial" w:hAnsi="Arial" w:cs="Arial"/>
@@ -2898,6 +3679,7 @@
         </w:rPr>
         <w:t xml:space="preserve">, </w:t>
       </w:r>
+      <w:proofErr w:type="spellStart"/>
       <w:r>
         <w:rPr>
           <w:rFonts w:ascii="Arial" w:hAnsi="Arial" w:cs="Arial"/>
@@ -2907,6 +3689,7 @@
         </w:rPr>
         <w:t>club_id</w:t>
       </w:r>
+      <w:proofErr w:type="spellEnd"/>
       <w:r>
         <w:rPr>
           <w:rFonts w:ascii="Arial" w:hAnsi="Arial" w:cs="Arial"/>
@@ -2930,8 +3713,18 @@
           <w:sz w:val="28"/>
           <w:szCs w:val="28"/>
         </w:rPr>
-        <w:t>, joind_time</w:t>
-      </w:r>
+        <w:t xml:space="preserve">, </w:t>
+      </w:r>
+      <w:proofErr w:type="spellStart"/>
+      <w:r>
+        <w:rPr>
+          <w:rFonts w:ascii="Arial" w:hAnsi="Arial" w:cs="Arial"/>
+          <w:sz w:val="28"/>
+          <w:szCs w:val="28"/>
+        </w:rPr>
+        <w:t>joind_time</w:t>
+      </w:r>
+      <w:proofErr w:type="spellEnd"/>
       <w:r>
         <w:rPr>
           <w:rFonts w:ascii="Arial" w:hAnsi="Arial" w:cs="Arial"/>
@@ -2991,13 +3784,23 @@
         </w:rPr>
         <w:t xml:space="preserve">ii. </w:t>
       </w:r>
-      <w:r>
-        <w:rPr>
-          <w:rFonts w:ascii="Arial" w:hAnsi="Arial" w:cs="Arial"/>
-          <w:sz w:val="28"/>
-          <w:szCs w:val="28"/>
-        </w:rPr>
-        <w:t xml:space="preserve">player_loan_from </w:t>
+      <w:proofErr w:type="spellStart"/>
+      <w:r>
+        <w:rPr>
+          <w:rFonts w:ascii="Arial" w:hAnsi="Arial" w:cs="Arial"/>
+          <w:sz w:val="28"/>
+          <w:szCs w:val="28"/>
+        </w:rPr>
+        <w:t>player_loan_from</w:t>
+      </w:r>
+      <w:proofErr w:type="spellEnd"/>
+      <w:r>
+        <w:rPr>
+          <w:rFonts w:ascii="Arial" w:hAnsi="Arial" w:cs="Arial"/>
+          <w:sz w:val="28"/>
+          <w:szCs w:val="28"/>
+        </w:rPr>
+        <w:t xml:space="preserve"> </w:t>
       </w:r>
       <w:r>
         <w:rPr>
@@ -3007,6 +3810,7 @@
         </w:rPr>
         <w:t>(</w:t>
       </w:r>
+      <w:proofErr w:type="spellStart"/>
       <w:r>
         <w:rPr>
           <w:rFonts w:ascii="Arial" w:hAnsi="Arial" w:cs="Arial"/>
@@ -3016,6 +3820,7 @@
         </w:rPr>
         <w:t>player_id</w:t>
       </w:r>
+      <w:proofErr w:type="spellEnd"/>
       <w:r>
         <w:rPr>
           <w:rFonts w:ascii="Arial" w:hAnsi="Arial" w:cs="Arial"/>
@@ -3024,6 +3829,7 @@
         </w:rPr>
         <w:t xml:space="preserve">, </w:t>
       </w:r>
+      <w:proofErr w:type="spellStart"/>
       <w:r>
         <w:rPr>
           <w:rFonts w:ascii="Arial" w:hAnsi="Arial" w:cs="Arial"/>
@@ -3033,6 +3839,7 @@
         </w:rPr>
         <w:t>club_id</w:t>
       </w:r>
+      <w:proofErr w:type="spellEnd"/>
       <w:r>
         <w:rPr>
           <w:rFonts w:ascii="Arial" w:hAnsi="Arial" w:cs="Arial"/>
@@ -3093,14 +3900,25 @@
         </w:rPr>
         <w:t xml:space="preserve">iii. </w:t>
       </w:r>
-      <w:r>
-        <w:rPr>
-          <w:rFonts w:ascii="Arial" w:hAnsi="Arial" w:cs="Arial"/>
-          <w:sz w:val="28"/>
-          <w:szCs w:val="28"/>
-        </w:rPr>
-        <w:t>club_league (</w:t>
-      </w:r>
+      <w:proofErr w:type="spellStart"/>
+      <w:r>
+        <w:rPr>
+          <w:rFonts w:ascii="Arial" w:hAnsi="Arial" w:cs="Arial"/>
+          <w:sz w:val="28"/>
+          <w:szCs w:val="28"/>
+        </w:rPr>
+        <w:t>club_league</w:t>
+      </w:r>
+      <w:proofErr w:type="spellEnd"/>
+      <w:r>
+        <w:rPr>
+          <w:rFonts w:ascii="Arial" w:hAnsi="Arial" w:cs="Arial"/>
+          <w:sz w:val="28"/>
+          <w:szCs w:val="28"/>
+        </w:rPr>
+        <w:t xml:space="preserve"> (</w:t>
+      </w:r>
+      <w:proofErr w:type="spellStart"/>
       <w:r>
         <w:rPr>
           <w:rFonts w:ascii="Arial" w:hAnsi="Arial" w:cs="Arial"/>
@@ -3110,6 +3928,7 @@
         </w:rPr>
         <w:t>club_id</w:t>
       </w:r>
+      <w:proofErr w:type="spellEnd"/>
       <w:r>
         <w:rPr>
           <w:rFonts w:ascii="Arial" w:hAnsi="Arial" w:cs="Arial"/>
@@ -3151,6 +3970,7 @@
         </w:rPr>
         <w:t xml:space="preserve"> </w:t>
       </w:r>
+      <w:proofErr w:type="spellStart"/>
       <w:r>
         <w:rPr>
           <w:rFonts w:ascii="Arial" w:hAnsi="Arial" w:cs="Arial"/>
@@ -3160,6 +3980,7 @@
         </w:rPr>
         <w:t>league_id</w:t>
       </w:r>
+      <w:proofErr w:type="spellEnd"/>
       <w:r>
         <w:rPr>
           <w:rFonts w:ascii="Arial" w:hAnsi="Arial" w:cs="Arial"/>
@@ -3201,8 +4022,27 @@
           <w:sz w:val="28"/>
           <w:szCs w:val="28"/>
         </w:rPr>
-        <w:t>iv. league_country (</w:t>
-      </w:r>
+        <w:t xml:space="preserve">iv. </w:t>
+      </w:r>
+      <w:proofErr w:type="spellStart"/>
+      <w:r>
+        <w:rPr>
+          <w:rFonts w:ascii="Arial" w:hAnsi="Arial" w:cs="Arial"/>
+          <w:sz w:val="28"/>
+          <w:szCs w:val="28"/>
+        </w:rPr>
+        <w:t>league_country</w:t>
+      </w:r>
+      <w:proofErr w:type="spellEnd"/>
+      <w:r>
+        <w:rPr>
+          <w:rFonts w:ascii="Arial" w:hAnsi="Arial" w:cs="Arial"/>
+          <w:sz w:val="28"/>
+          <w:szCs w:val="28"/>
+        </w:rPr>
+        <w:t xml:space="preserve"> (</w:t>
+      </w:r>
+      <w:proofErr w:type="spellStart"/>
       <w:r>
         <w:rPr>
           <w:rFonts w:ascii="Arial" w:hAnsi="Arial" w:cs="Arial"/>
@@ -3212,6 +4052,7 @@
         </w:rPr>
         <w:t>league_id</w:t>
       </w:r>
+      <w:proofErr w:type="spellEnd"/>
       <w:r>
         <w:rPr>
           <w:rFonts w:ascii="Arial" w:hAnsi="Arial" w:cs="Arial"/>
@@ -3220,6 +4061,7 @@
         </w:rPr>
         <w:t xml:space="preserve">, </w:t>
       </w:r>
+      <w:proofErr w:type="spellStart"/>
       <w:r>
         <w:rPr>
           <w:rFonts w:ascii="Arial" w:hAnsi="Arial" w:cs="Arial"/>
@@ -3229,6 +4071,7 @@
         </w:rPr>
         <w:t>country_name</w:t>
       </w:r>
+      <w:proofErr w:type="spellEnd"/>
       <w:r>
         <w:rPr>
           <w:rFonts w:ascii="Arial" w:hAnsi="Arial" w:cs="Arial"/>
@@ -3254,8 +4097,27 @@
           <w:sz w:val="28"/>
           <w:szCs w:val="28"/>
         </w:rPr>
-        <w:t>v. player_country (</w:t>
-      </w:r>
+        <w:t xml:space="preserve">v. </w:t>
+      </w:r>
+      <w:proofErr w:type="spellStart"/>
+      <w:r>
+        <w:rPr>
+          <w:rFonts w:ascii="Arial" w:hAnsi="Arial" w:cs="Arial"/>
+          <w:sz w:val="28"/>
+          <w:szCs w:val="28"/>
+        </w:rPr>
+        <w:t>player_country</w:t>
+      </w:r>
+      <w:proofErr w:type="spellEnd"/>
+      <w:r>
+        <w:rPr>
+          <w:rFonts w:ascii="Arial" w:hAnsi="Arial" w:cs="Arial"/>
+          <w:sz w:val="28"/>
+          <w:szCs w:val="28"/>
+        </w:rPr>
+        <w:t xml:space="preserve"> (</w:t>
+      </w:r>
+      <w:proofErr w:type="spellStart"/>
       <w:r>
         <w:rPr>
           <w:rFonts w:ascii="Arial" w:hAnsi="Arial" w:cs="Arial"/>
@@ -3265,6 +4127,7 @@
         </w:rPr>
         <w:t>player_id</w:t>
       </w:r>
+      <w:proofErr w:type="spellEnd"/>
       <w:r>
         <w:rPr>
           <w:rFonts w:ascii="Arial" w:hAnsi="Arial" w:cs="Arial"/>
@@ -3306,6 +4169,7 @@
         </w:rPr>
         <w:t xml:space="preserve"> </w:t>
       </w:r>
+      <w:proofErr w:type="spellStart"/>
       <w:r>
         <w:rPr>
           <w:rFonts w:ascii="Arial" w:hAnsi="Arial" w:cs="Arial"/>
@@ -3315,6 +4179,7 @@
         </w:rPr>
         <w:t>country_name</w:t>
       </w:r>
+      <w:proofErr w:type="spellEnd"/>
       <w:r>
         <w:rPr>
           <w:rFonts w:ascii="Arial" w:hAnsi="Arial" w:cs="Arial"/>
@@ -3350,14 +4215,25 @@
         </w:rPr>
         <w:t xml:space="preserve">vi. </w:t>
       </w:r>
-      <w:r>
-        <w:rPr>
-          <w:rFonts w:ascii="Arial" w:hAnsi="Arial" w:cs="Arial"/>
-          <w:sz w:val="28"/>
-          <w:szCs w:val="28"/>
-        </w:rPr>
-        <w:t>player_best_position (</w:t>
-      </w:r>
+      <w:proofErr w:type="spellStart"/>
+      <w:r>
+        <w:rPr>
+          <w:rFonts w:ascii="Arial" w:hAnsi="Arial" w:cs="Arial"/>
+          <w:sz w:val="28"/>
+          <w:szCs w:val="28"/>
+        </w:rPr>
+        <w:t>player_best_position</w:t>
+      </w:r>
+      <w:proofErr w:type="spellEnd"/>
+      <w:r>
+        <w:rPr>
+          <w:rFonts w:ascii="Arial" w:hAnsi="Arial" w:cs="Arial"/>
+          <w:sz w:val="28"/>
+          <w:szCs w:val="28"/>
+        </w:rPr>
+        <w:t xml:space="preserve"> (</w:t>
+      </w:r>
+      <w:proofErr w:type="spellStart"/>
       <w:r>
         <w:rPr>
           <w:rFonts w:ascii="Arial" w:hAnsi="Arial" w:cs="Arial"/>
@@ -3367,6 +4243,7 @@
         </w:rPr>
         <w:t>player_id</w:t>
       </w:r>
+      <w:proofErr w:type="spellEnd"/>
       <w:r>
         <w:rPr>
           <w:rFonts w:ascii="Arial" w:hAnsi="Arial" w:cs="Arial"/>
@@ -3400,6 +4277,7 @@
         </w:rPr>
         <w:t xml:space="preserve">, </w:t>
       </w:r>
+      <w:proofErr w:type="spellStart"/>
       <w:r>
         <w:rPr>
           <w:rFonts w:ascii="Arial" w:hAnsi="Arial" w:cs="Arial"/>
@@ -3409,6 +4287,7 @@
         </w:rPr>
         <w:t>position_name</w:t>
       </w:r>
+      <w:proofErr w:type="spellEnd"/>
       <w:r>
         <w:rPr>
           <w:rFonts w:ascii="Arial" w:hAnsi="Arial" w:cs="Arial"/>
@@ -3443,8 +4322,27 @@
           <w:szCs w:val="28"/>
         </w:rPr>
         <w:lastRenderedPageBreak/>
-        <w:t>vi. player_positional_rating (</w:t>
-      </w:r>
+        <w:t xml:space="preserve">vi. </w:t>
+      </w:r>
+      <w:proofErr w:type="spellStart"/>
+      <w:r>
+        <w:rPr>
+          <w:rFonts w:ascii="Arial" w:hAnsi="Arial" w:cs="Arial"/>
+          <w:sz w:val="28"/>
+          <w:szCs w:val="28"/>
+        </w:rPr>
+        <w:t>player_positional_rating</w:t>
+      </w:r>
+      <w:proofErr w:type="spellEnd"/>
+      <w:r>
+        <w:rPr>
+          <w:rFonts w:ascii="Arial" w:hAnsi="Arial" w:cs="Arial"/>
+          <w:sz w:val="28"/>
+          <w:szCs w:val="28"/>
+        </w:rPr>
+        <w:t xml:space="preserve"> (</w:t>
+      </w:r>
+      <w:proofErr w:type="spellStart"/>
       <w:r>
         <w:rPr>
           <w:rFonts w:ascii="Arial" w:hAnsi="Arial" w:cs="Arial"/>
@@ -3454,6 +4352,7 @@
         </w:rPr>
         <w:t>player_id</w:t>
       </w:r>
+      <w:proofErr w:type="spellEnd"/>
       <w:r>
         <w:rPr>
           <w:rFonts w:ascii="Arial" w:hAnsi="Arial" w:cs="Arial"/>
@@ -3487,6 +4386,7 @@
         </w:rPr>
         <w:t xml:space="preserve">, </w:t>
       </w:r>
+      <w:proofErr w:type="spellStart"/>
       <w:r>
         <w:rPr>
           <w:rFonts w:ascii="Arial" w:hAnsi="Arial" w:cs="Arial"/>
@@ -3496,6 +4396,7 @@
         </w:rPr>
         <w:t>position_name</w:t>
       </w:r>
+      <w:proofErr w:type="spellEnd"/>
       <w:r>
         <w:rPr>
           <w:rFonts w:ascii="Arial" w:hAnsi="Arial" w:cs="Arial"/>
@@ -3537,8 +4438,27 @@
           <w:sz w:val="28"/>
           <w:szCs w:val="28"/>
         </w:rPr>
-        <w:t>viii. player_tag (</w:t>
-      </w:r>
+        <w:t xml:space="preserve">viii. </w:t>
+      </w:r>
+      <w:proofErr w:type="spellStart"/>
+      <w:r>
+        <w:rPr>
+          <w:rFonts w:ascii="Arial" w:hAnsi="Arial" w:cs="Arial"/>
+          <w:sz w:val="28"/>
+          <w:szCs w:val="28"/>
+        </w:rPr>
+        <w:t>player_tag</w:t>
+      </w:r>
+      <w:proofErr w:type="spellEnd"/>
+      <w:r>
+        <w:rPr>
+          <w:rFonts w:ascii="Arial" w:hAnsi="Arial" w:cs="Arial"/>
+          <w:sz w:val="28"/>
+          <w:szCs w:val="28"/>
+        </w:rPr>
+        <w:t xml:space="preserve"> (</w:t>
+      </w:r>
+      <w:proofErr w:type="spellStart"/>
       <w:r>
         <w:rPr>
           <w:rFonts w:ascii="Arial" w:hAnsi="Arial" w:cs="Arial"/>
@@ -3548,6 +4468,7 @@
         </w:rPr>
         <w:t>player_id</w:t>
       </w:r>
+      <w:proofErr w:type="spellEnd"/>
       <w:r>
         <w:rPr>
           <w:rFonts w:ascii="Arial" w:hAnsi="Arial" w:cs="Arial"/>
@@ -3589,6 +4510,7 @@
         </w:rPr>
         <w:t xml:space="preserve"> </w:t>
       </w:r>
+      <w:proofErr w:type="spellStart"/>
       <w:r>
         <w:rPr>
           <w:rFonts w:ascii="Arial" w:hAnsi="Arial" w:cs="Arial"/>
@@ -3598,6 +4520,7 @@
         </w:rPr>
         <w:t>tag_name</w:t>
       </w:r>
+      <w:proofErr w:type="spellEnd"/>
       <w:r>
         <w:rPr>
           <w:rFonts w:ascii="Arial" w:hAnsi="Arial" w:cs="Arial"/>
@@ -3639,8 +4562,27 @@
           <w:sz w:val="28"/>
           <w:szCs w:val="28"/>
         </w:rPr>
-        <w:t>x. player_dob_info (</w:t>
-      </w:r>
+        <w:t xml:space="preserve">x. </w:t>
+      </w:r>
+      <w:proofErr w:type="spellStart"/>
+      <w:r>
+        <w:rPr>
+          <w:rFonts w:ascii="Arial" w:hAnsi="Arial" w:cs="Arial"/>
+          <w:sz w:val="28"/>
+          <w:szCs w:val="28"/>
+        </w:rPr>
+        <w:t>player_dob_info</w:t>
+      </w:r>
+      <w:proofErr w:type="spellEnd"/>
+      <w:r>
+        <w:rPr>
+          <w:rFonts w:ascii="Arial" w:hAnsi="Arial" w:cs="Arial"/>
+          <w:sz w:val="28"/>
+          <w:szCs w:val="28"/>
+        </w:rPr>
+        <w:t xml:space="preserve"> (</w:t>
+      </w:r>
+      <w:proofErr w:type="spellStart"/>
       <w:r>
         <w:rPr>
           <w:rFonts w:ascii="Arial" w:hAnsi="Arial" w:cs="Arial"/>
@@ -3650,6 +4592,7 @@
         </w:rPr>
         <w:t>player_id</w:t>
       </w:r>
+      <w:proofErr w:type="spellEnd"/>
       <w:r>
         <w:rPr>
           <w:rFonts w:ascii="Arial" w:hAnsi="Arial" w:cs="Arial"/>
@@ -4116,7 +5059,25 @@
           <w:sz w:val="28"/>
           <w:szCs w:val="28"/>
         </w:rPr>
-        <w:t>A player’s overall should be dependent on other attributes. However, this functional dependency is not made public by EA Sports. Therefore, we just treat overall as independent of other attributes.</w:t>
+        <w:t xml:space="preserve">A </w:t>
+      </w:r>
+      <w:proofErr w:type="gramStart"/>
+      <w:r>
+        <w:rPr>
+          <w:rFonts w:ascii="Arial" w:hAnsi="Arial" w:cs="Arial"/>
+          <w:sz w:val="28"/>
+          <w:szCs w:val="28"/>
+        </w:rPr>
+        <w:t>player’s</w:t>
+      </w:r>
+      <w:proofErr w:type="gramEnd"/>
+      <w:r>
+        <w:rPr>
+          <w:rFonts w:ascii="Arial" w:hAnsi="Arial" w:cs="Arial"/>
+          <w:sz w:val="28"/>
+          <w:szCs w:val="28"/>
+        </w:rPr>
+        <w:t xml:space="preserve"> overall should be dependent on other attributes. However, this functional dependency is not made public by EA Sports. Therefore, we just treat overall as independent of other attributes.</w:t>
       </w:r>
     </w:p>
     <w:p>
@@ -4147,7 +5108,25 @@
           <w:sz w:val="28"/>
           <w:szCs w:val="28"/>
         </w:rPr>
-        <w:t xml:space="preserve"> E.g. English Championship changed from tier 1 to tier 2.</w:t>
+        <w:t xml:space="preserve"> </w:t>
+      </w:r>
+      <w:proofErr w:type="gramStart"/>
+      <w:r>
+        <w:rPr>
+          <w:rFonts w:ascii="Arial" w:hAnsi="Arial" w:cs="Arial"/>
+          <w:sz w:val="28"/>
+          <w:szCs w:val="28"/>
+        </w:rPr>
+        <w:t>E.g.</w:t>
+      </w:r>
+      <w:proofErr w:type="gramEnd"/>
+      <w:r>
+        <w:rPr>
+          <w:rFonts w:ascii="Arial" w:hAnsi="Arial" w:cs="Arial"/>
+          <w:sz w:val="28"/>
+          <w:szCs w:val="28"/>
+        </w:rPr>
+        <w:t xml:space="preserve"> English Championship changed from tier 1 to tier 2.</w:t>
       </w:r>
     </w:p>
     <w:p>
@@ -4278,7 +5257,25 @@
           <w:sz w:val="28"/>
           <w:szCs w:val="28"/>
         </w:rPr>
-        <w:t xml:space="preserve"> E.g. Contract Valid Until = 2023, Season = 20</w:t>
+        <w:t xml:space="preserve"> </w:t>
+      </w:r>
+      <w:proofErr w:type="gramStart"/>
+      <w:r>
+        <w:rPr>
+          <w:rFonts w:ascii="Arial" w:hAnsi="Arial" w:cs="Arial"/>
+          <w:sz w:val="28"/>
+          <w:szCs w:val="28"/>
+        </w:rPr>
+        <w:t>E.g.</w:t>
+      </w:r>
+      <w:proofErr w:type="gramEnd"/>
+      <w:r>
+        <w:rPr>
+          <w:rFonts w:ascii="Arial" w:hAnsi="Arial" w:cs="Arial"/>
+          <w:sz w:val="28"/>
+          <w:szCs w:val="28"/>
+        </w:rPr>
+        <w:t xml:space="preserve"> Contract Valid Until = 2023, Season = 20</w:t>
       </w:r>
       <w:r>
         <w:rPr>
@@ -4320,14 +5317,106 @@
         <w:tab/>
         <w:t xml:space="preserve">dribbling, defending, physic, </w:t>
       </w:r>
-      <w:r>
-        <w:rPr>
-          <w:rFonts w:ascii="Arial" w:hAnsi="Arial" w:cs="Arial"/>
-          <w:sz w:val="28"/>
-          <w:szCs w:val="28"/>
-        </w:rPr>
-        <w:t>gk_diving, gk_handling, gk_kicking, gk_reflexes, gk_speed, gk_positioning</w:t>
-      </w:r>
+      <w:proofErr w:type="spellStart"/>
+      <w:r>
+        <w:rPr>
+          <w:rFonts w:ascii="Arial" w:hAnsi="Arial" w:cs="Arial"/>
+          <w:sz w:val="28"/>
+          <w:szCs w:val="28"/>
+        </w:rPr>
+        <w:t>gk_diving</w:t>
+      </w:r>
+      <w:proofErr w:type="spellEnd"/>
+      <w:r>
+        <w:rPr>
+          <w:rFonts w:ascii="Arial" w:hAnsi="Arial" w:cs="Arial"/>
+          <w:sz w:val="28"/>
+          <w:szCs w:val="28"/>
+        </w:rPr>
+        <w:t xml:space="preserve">, </w:t>
+      </w:r>
+      <w:proofErr w:type="spellStart"/>
+      <w:r>
+        <w:rPr>
+          <w:rFonts w:ascii="Arial" w:hAnsi="Arial" w:cs="Arial"/>
+          <w:sz w:val="28"/>
+          <w:szCs w:val="28"/>
+        </w:rPr>
+        <w:t>gk_handling</w:t>
+      </w:r>
+      <w:proofErr w:type="spellEnd"/>
+      <w:r>
+        <w:rPr>
+          <w:rFonts w:ascii="Arial" w:hAnsi="Arial" w:cs="Arial"/>
+          <w:sz w:val="28"/>
+          <w:szCs w:val="28"/>
+        </w:rPr>
+        <w:t xml:space="preserve">, </w:t>
+      </w:r>
+      <w:proofErr w:type="spellStart"/>
+      <w:r>
+        <w:rPr>
+          <w:rFonts w:ascii="Arial" w:hAnsi="Arial" w:cs="Arial"/>
+          <w:sz w:val="28"/>
+          <w:szCs w:val="28"/>
+        </w:rPr>
+        <w:t>gk_kicking</w:t>
+      </w:r>
+      <w:proofErr w:type="spellEnd"/>
+      <w:r>
+        <w:rPr>
+          <w:rFonts w:ascii="Arial" w:hAnsi="Arial" w:cs="Arial"/>
+          <w:sz w:val="28"/>
+          <w:szCs w:val="28"/>
+        </w:rPr>
+        <w:t xml:space="preserve">, </w:t>
+      </w:r>
+      <w:proofErr w:type="spellStart"/>
+      <w:r>
+        <w:rPr>
+          <w:rFonts w:ascii="Arial" w:hAnsi="Arial" w:cs="Arial"/>
+          <w:sz w:val="28"/>
+          <w:szCs w:val="28"/>
+        </w:rPr>
+        <w:t>gk_reflexes</w:t>
+      </w:r>
+      <w:proofErr w:type="spellEnd"/>
+      <w:r>
+        <w:rPr>
+          <w:rFonts w:ascii="Arial" w:hAnsi="Arial" w:cs="Arial"/>
+          <w:sz w:val="28"/>
+          <w:szCs w:val="28"/>
+        </w:rPr>
+        <w:t xml:space="preserve">, </w:t>
+      </w:r>
+      <w:proofErr w:type="spellStart"/>
+      <w:r>
+        <w:rPr>
+          <w:rFonts w:ascii="Arial" w:hAnsi="Arial" w:cs="Arial"/>
+          <w:sz w:val="28"/>
+          <w:szCs w:val="28"/>
+        </w:rPr>
+        <w:t>gk_speed</w:t>
+      </w:r>
+      <w:proofErr w:type="spellEnd"/>
+      <w:r>
+        <w:rPr>
+          <w:rFonts w:ascii="Arial" w:hAnsi="Arial" w:cs="Arial"/>
+          <w:sz w:val="28"/>
+          <w:szCs w:val="28"/>
+        </w:rPr>
+        <w:t xml:space="preserve">, </w:t>
+      </w:r>
+      <w:proofErr w:type="spellStart"/>
+      <w:r>
+        <w:rPr>
+          <w:rFonts w:ascii="Arial" w:hAnsi="Arial" w:cs="Arial"/>
+          <w:sz w:val="28"/>
+          <w:szCs w:val="28"/>
+        </w:rPr>
+        <w:t>gk_positioning</w:t>
+      </w:r>
+      <w:proofErr w:type="spellEnd"/>
       <w:r>
         <w:rPr>
           <w:rFonts w:ascii="Arial" w:hAnsi="Arial" w:cs="Arial"/>

</xml_diff>

<commit_message>
change country to country_region
change country to country_region
</commit_message>
<xml_diff>
--- a/Documentation/Design.docx
+++ b/Documentation/Design.docx
@@ -1,6 +1,6 @@
 
 <file path=word/document.xml><?xml version="1.0" encoding="utf-8"?>
-<w:document xmlns:wpc="http://schemas.microsoft.com/office/word/2010/wordprocessingCanvas" xmlns:cx="http://schemas.microsoft.com/office/drawing/2014/chartex" xmlns:cx1="http://schemas.microsoft.com/office/drawing/2015/9/8/chartex" xmlns:cx2="http://schemas.microsoft.com/office/drawing/2015/10/21/chartex" xmlns:cx3="http://schemas.microsoft.com/office/drawing/2016/5/9/chartex" xmlns:cx4="http://schemas.microsoft.com/office/drawing/2016/5/10/chartex" xmlns:cx5="http://schemas.microsoft.com/office/drawing/2016/5/11/chartex" xmlns:cx6="http://schemas.microsoft.com/office/drawing/2016/5/12/chartex" xmlns:cx7="http://schemas.microsoft.com/office/drawing/2016/5/13/chartex" xmlns:cx8="http://schemas.microsoft.com/office/drawing/2016/5/14/chartex" xmlns:mc="http://schemas.openxmlformats.org/markup-compatibility/2006" xmlns:aink="http://schemas.microsoft.com/office/drawing/2016/ink" xmlns:am3d="http://schemas.microsoft.com/office/drawing/2017/model3d" xmlns:o="urn:schemas-microsoft-com:office:office" xmlns:r="http://schemas.openxmlformats.org/officeDocument/2006/relationships" xmlns:m="http://schemas.openxmlformats.org/officeDocument/2006/math" xmlns:v="urn:schemas-microsoft-com:vml" xmlns:wp14="http://schemas.microsoft.com/office/word/2010/wordprocessingDrawing" xmlns:wp="http://schemas.openxmlformats.org/drawingml/2006/wordprocessingDrawing" xmlns:w10="urn:schemas-microsoft-com:office:word" xmlns:w="http://schemas.openxmlformats.org/wordprocessingml/2006/main" xmlns:w14="http://schemas.microsoft.com/office/word/2010/wordml" xmlns:w15="http://schemas.microsoft.com/office/word/2012/wordml" xmlns:w16cex="http://schemas.microsoft.com/office/word/2018/wordml/cex" xmlns:w16cid="http://schemas.microsoft.com/office/word/2016/wordml/cid" xmlns:w16="http://schemas.microsoft.com/office/word/2018/wordml" xmlns:w16se="http://schemas.microsoft.com/office/word/2015/wordml/symex" xmlns:wpg="http://schemas.microsoft.com/office/word/2010/wordprocessingGroup" xmlns:wpi="http://schemas.microsoft.com/office/word/2010/wordprocessingInk" xmlns:wne="http://schemas.microsoft.com/office/word/2006/wordml" xmlns:wps="http://schemas.microsoft.com/office/word/2010/wordprocessingShape" mc:Ignorable="w14 w15 w16se w16cid w16 w16cex wp14">
+<w:document xmlns:wpc="http://schemas.microsoft.com/office/word/2010/wordprocessingCanvas" xmlns:cx="http://schemas.microsoft.com/office/drawing/2014/chartex" xmlns:cx1="http://schemas.microsoft.com/office/drawing/2015/9/8/chartex" xmlns:cx2="http://schemas.microsoft.com/office/drawing/2015/10/21/chartex" xmlns:cx3="http://schemas.microsoft.com/office/drawing/2016/5/9/chartex" xmlns:cx4="http://schemas.microsoft.com/office/drawing/2016/5/10/chartex" xmlns:cx5="http://schemas.microsoft.com/office/drawing/2016/5/11/chartex" xmlns:cx6="http://schemas.microsoft.com/office/drawing/2016/5/12/chartex" xmlns:cx7="http://schemas.microsoft.com/office/drawing/2016/5/13/chartex" xmlns:cx8="http://schemas.microsoft.com/office/drawing/2016/5/14/chartex" xmlns:mc="http://schemas.openxmlformats.org/markup-compatibility/2006" xmlns:aink="http://schemas.microsoft.com/office/drawing/2016/ink" xmlns:am3d="http://schemas.microsoft.com/office/drawing/2017/model3d" xmlns:o="urn:schemas-microsoft-com:office:office" xmlns:r="http://schemas.openxmlformats.org/officeDocument/2006/relationships" xmlns:m="http://schemas.openxmlformats.org/officeDocument/2006/math" xmlns:v="urn:schemas-microsoft-com:vml" xmlns:wp14="http://schemas.microsoft.com/office/word/2010/wordprocessingDrawing" xmlns:wp="http://schemas.openxmlformats.org/drawingml/2006/wordprocessingDrawing" xmlns:w10="urn:schemas-microsoft-com:office:word" xmlns:w="http://schemas.openxmlformats.org/wordprocessingml/2006/main" xmlns:w14="http://schemas.microsoft.com/office/word/2010/wordml" xmlns:w15="http://schemas.microsoft.com/office/word/2012/wordml" xmlns:w16cex="http://schemas.microsoft.com/office/word/2018/wordml/cex" xmlns:w16cid="http://schemas.microsoft.com/office/word/2016/wordml/cid" xmlns:w16="http://schemas.microsoft.com/office/word/2018/wordml" xmlns:w16sdtdh="http://schemas.microsoft.com/office/word/2020/wordml/sdtdatahash" xmlns:w16se="http://schemas.microsoft.com/office/word/2015/wordml/symex" xmlns:wpg="http://schemas.microsoft.com/office/word/2010/wordprocessingGroup" xmlns:wpi="http://schemas.microsoft.com/office/word/2010/wordprocessingInk" xmlns:wne="http://schemas.microsoft.com/office/word/2006/wordml" xmlns:wps="http://schemas.microsoft.com/office/word/2010/wordprocessingShape" mc:Ignorable="w14 w15 w16se w16cid w16 w16cex w16sdtdh wp14">
   <w:body>
     <w:p>
       <w:pPr>
@@ -944,7 +944,33 @@
           <w:sz w:val="28"/>
           <w:szCs w:val="28"/>
         </w:rPr>
-        <w:t>iv. country: Information of countries.</w:t>
+        <w:t xml:space="preserve">iv. </w:t>
+      </w:r>
+      <w:proofErr w:type="spellStart"/>
+      <w:r>
+        <w:rPr>
+          <w:rFonts w:ascii="Arial" w:hAnsi="Arial" w:cs="Arial"/>
+          <w:sz w:val="28"/>
+          <w:szCs w:val="28"/>
+        </w:rPr>
+        <w:t>country</w:t>
+      </w:r>
+      <w:r>
+        <w:rPr>
+          <w:rFonts w:ascii="Arial" w:hAnsi="Arial" w:cs="Arial"/>
+          <w:sz w:val="28"/>
+          <w:szCs w:val="28"/>
+        </w:rPr>
+        <w:t>_region</w:t>
+      </w:r>
+      <w:proofErr w:type="spellEnd"/>
+      <w:r>
+        <w:rPr>
+          <w:rFonts w:ascii="Arial" w:hAnsi="Arial" w:cs="Arial"/>
+          <w:sz w:val="28"/>
+          <w:szCs w:val="28"/>
+        </w:rPr>
+        <w:t>: Information of countries.</w:t>
       </w:r>
     </w:p>
     <w:p>
@@ -1460,6 +1486,7 @@
         </w:rPr>
         <w:t xml:space="preserve">ier, </w:t>
       </w:r>
+      <w:proofErr w:type="spellStart"/>
       <w:r>
         <w:rPr>
           <w:rFonts w:ascii="Arial" w:hAnsi="Arial" w:cs="Arial"/>
@@ -1474,7 +1501,24 @@
           <w:sz w:val="28"/>
           <w:szCs w:val="28"/>
         </w:rPr>
-        <w:t>ountry)</w:t>
+        <w:t>ountry</w:t>
+      </w:r>
+      <w:r>
+        <w:rPr>
+          <w:rFonts w:ascii="Arial" w:hAnsi="Arial" w:cs="Arial"/>
+          <w:sz w:val="28"/>
+          <w:szCs w:val="28"/>
+        </w:rPr>
+        <w:t>_region</w:t>
+      </w:r>
+      <w:proofErr w:type="spellEnd"/>
+      <w:r>
+        <w:rPr>
+          <w:rFonts w:ascii="Arial" w:hAnsi="Arial" w:cs="Arial"/>
+          <w:sz w:val="28"/>
+          <w:szCs w:val="28"/>
+        </w:rPr>
+        <w:t>)</w:t>
       </w:r>
     </w:p>
     <w:p>
@@ -1493,7 +1537,33 @@
           <w:sz w:val="28"/>
           <w:szCs w:val="28"/>
         </w:rPr>
-        <w:t>iv. country (</w:t>
+        <w:t xml:space="preserve">iv. </w:t>
+      </w:r>
+      <w:proofErr w:type="spellStart"/>
+      <w:r>
+        <w:rPr>
+          <w:rFonts w:ascii="Arial" w:hAnsi="Arial" w:cs="Arial"/>
+          <w:sz w:val="28"/>
+          <w:szCs w:val="28"/>
+        </w:rPr>
+        <w:t>country</w:t>
+      </w:r>
+      <w:r>
+        <w:rPr>
+          <w:rFonts w:ascii="Arial" w:hAnsi="Arial" w:cs="Arial"/>
+          <w:sz w:val="28"/>
+          <w:szCs w:val="28"/>
+        </w:rPr>
+        <w:t>_region</w:t>
+      </w:r>
+      <w:proofErr w:type="spellEnd"/>
+      <w:r>
+        <w:rPr>
+          <w:rFonts w:ascii="Arial" w:hAnsi="Arial" w:cs="Arial"/>
+          <w:sz w:val="28"/>
+          <w:szCs w:val="28"/>
+        </w:rPr>
+        <w:t xml:space="preserve"> (</w:t>
       </w:r>
       <w:proofErr w:type="spellStart"/>
       <w:r>
@@ -1503,7 +1573,25 @@
           <w:szCs w:val="28"/>
           <w:u w:val="single"/>
         </w:rPr>
-        <w:t>country_name</w:t>
+        <w:t>country</w:t>
+      </w:r>
+      <w:r>
+        <w:rPr>
+          <w:rFonts w:ascii="Arial" w:hAnsi="Arial" w:cs="Arial"/>
+          <w:sz w:val="28"/>
+          <w:szCs w:val="28"/>
+          <w:u w:val="single"/>
+        </w:rPr>
+        <w:t>_region</w:t>
+      </w:r>
+      <w:r>
+        <w:rPr>
+          <w:rFonts w:ascii="Arial" w:hAnsi="Arial" w:cs="Arial"/>
+          <w:sz w:val="28"/>
+          <w:szCs w:val="28"/>
+          <w:u w:val="single"/>
+        </w:rPr>
+        <w:t>_name</w:t>
       </w:r>
       <w:proofErr w:type="spellEnd"/>
       <w:r>
@@ -1878,6 +1966,14 @@
         </w:rPr>
         <w:t>league_country</w:t>
       </w:r>
+      <w:r>
+        <w:rPr>
+          <w:rFonts w:ascii="Arial" w:hAnsi="Arial" w:cs="Arial"/>
+          <w:sz w:val="28"/>
+          <w:szCs w:val="28"/>
+        </w:rPr>
+        <w:t>_region</w:t>
+      </w:r>
       <w:proofErr w:type="spellEnd"/>
       <w:r>
         <w:rPr>
@@ -1914,16 +2010,50 @@
           <w:szCs w:val="28"/>
           <w:u w:val="single"/>
         </w:rPr>
-        <w:t>country_name</w:t>
-      </w:r>
-      <w:proofErr w:type="spellEnd"/>
-      <w:r>
-        <w:rPr>
-          <w:rFonts w:ascii="Arial" w:hAnsi="Arial" w:cs="Arial"/>
-          <w:sz w:val="28"/>
-          <w:szCs w:val="28"/>
-        </w:rPr>
-        <w:t>): The relationship between a league and its country.</w:t>
+        <w:t>country</w:t>
+      </w:r>
+      <w:r>
+        <w:rPr>
+          <w:rFonts w:ascii="Arial" w:hAnsi="Arial" w:cs="Arial"/>
+          <w:sz w:val="28"/>
+          <w:szCs w:val="28"/>
+          <w:u w:val="single"/>
+        </w:rPr>
+        <w:t>_region</w:t>
+      </w:r>
+      <w:r>
+        <w:rPr>
+          <w:rFonts w:ascii="Arial" w:hAnsi="Arial" w:cs="Arial"/>
+          <w:sz w:val="28"/>
+          <w:szCs w:val="28"/>
+          <w:u w:val="single"/>
+        </w:rPr>
+        <w:t>_name</w:t>
+      </w:r>
+      <w:proofErr w:type="spellEnd"/>
+      <w:r>
+        <w:rPr>
+          <w:rFonts w:ascii="Arial" w:hAnsi="Arial" w:cs="Arial"/>
+          <w:sz w:val="28"/>
+          <w:szCs w:val="28"/>
+        </w:rPr>
+        <w:t>): The relationship between a league and its country</w:t>
+      </w:r>
+      <w:r>
+        <w:rPr>
+          <w:rFonts w:ascii="Arial" w:hAnsi="Arial" w:cs="Arial"/>
+          <w:sz w:val="28"/>
+          <w:szCs w:val="28"/>
+        </w:rPr>
+        <w:t>/region</w:t>
+      </w:r>
+      <w:r>
+        <w:rPr>
+          <w:rFonts w:ascii="Arial" w:hAnsi="Arial" w:cs="Arial"/>
+          <w:sz w:val="28"/>
+          <w:szCs w:val="28"/>
+        </w:rPr>
+        <w:t>.</w:t>
       </w:r>
     </w:p>
     <w:p>
@@ -1951,6 +2081,14 @@
         </w:rPr>
         <w:t>player_country</w:t>
       </w:r>
+      <w:r>
+        <w:rPr>
+          <w:rFonts w:ascii="Arial" w:hAnsi="Arial" w:cs="Arial"/>
+          <w:sz w:val="28"/>
+          <w:szCs w:val="28"/>
+        </w:rPr>
+        <w:t>_region</w:t>
+      </w:r>
       <w:proofErr w:type="spellEnd"/>
       <w:r>
         <w:rPr>
@@ -2004,16 +2142,68 @@
           <w:szCs w:val="28"/>
           <w:u w:val="single"/>
         </w:rPr>
-        <w:t>country_name</w:t>
-      </w:r>
-      <w:proofErr w:type="spellEnd"/>
-      <w:r>
-        <w:rPr>
-          <w:rFonts w:ascii="Arial" w:hAnsi="Arial" w:cs="Arial"/>
-          <w:sz w:val="28"/>
-          <w:szCs w:val="28"/>
-        </w:rPr>
-        <w:t>): The relationship between a player and his country in a given season.</w:t>
+        <w:t>country</w:t>
+      </w:r>
+      <w:r>
+        <w:rPr>
+          <w:rFonts w:ascii="Arial" w:hAnsi="Arial" w:cs="Arial"/>
+          <w:sz w:val="28"/>
+          <w:szCs w:val="28"/>
+          <w:u w:val="single"/>
+        </w:rPr>
+        <w:t>_region</w:t>
+      </w:r>
+      <w:r>
+        <w:rPr>
+          <w:rFonts w:ascii="Arial" w:hAnsi="Arial" w:cs="Arial"/>
+          <w:sz w:val="28"/>
+          <w:szCs w:val="28"/>
+          <w:u w:val="single"/>
+        </w:rPr>
+        <w:t>_name</w:t>
+      </w:r>
+      <w:proofErr w:type="spellEnd"/>
+      <w:r>
+        <w:rPr>
+          <w:rFonts w:ascii="Arial" w:hAnsi="Arial" w:cs="Arial"/>
+          <w:sz w:val="28"/>
+          <w:szCs w:val="28"/>
+        </w:rPr>
+        <w:t>): The relationship between a player and his country</w:t>
+      </w:r>
+      <w:r>
+        <w:rPr>
+          <w:rFonts w:ascii="Arial" w:hAnsi="Arial" w:cs="Arial"/>
+          <w:sz w:val="28"/>
+          <w:szCs w:val="28"/>
+        </w:rPr>
+        <w:t>/region</w:t>
+      </w:r>
+      <w:r>
+        <w:rPr>
+          <w:rFonts w:ascii="Arial" w:hAnsi="Arial" w:cs="Arial"/>
+          <w:sz w:val="28"/>
+          <w:szCs w:val="28"/>
+        </w:rPr>
+        <w:t xml:space="preserve"> </w:t>
+      </w:r>
+      <w:proofErr w:type="gramStart"/>
+      <w:r>
+        <w:rPr>
+          <w:rFonts w:ascii="Arial" w:hAnsi="Arial" w:cs="Arial"/>
+          <w:sz w:val="28"/>
+          <w:szCs w:val="28"/>
+        </w:rPr>
+        <w:t>in a given</w:t>
+      </w:r>
+      <w:proofErr w:type="gramEnd"/>
+      <w:r>
+        <w:rPr>
+          <w:rFonts w:ascii="Arial" w:hAnsi="Arial" w:cs="Arial"/>
+          <w:sz w:val="28"/>
+          <w:szCs w:val="28"/>
+        </w:rPr>
+        <w:t xml:space="preserve"> season.</w:t>
       </w:r>
     </w:p>
     <w:p>
@@ -2291,7 +2481,33 @@
           <w:sz w:val="28"/>
           <w:szCs w:val="28"/>
         </w:rPr>
-        <w:t>v. country: Information of countries.</w:t>
+        <w:t xml:space="preserve">v. </w:t>
+      </w:r>
+      <w:proofErr w:type="spellStart"/>
+      <w:r>
+        <w:rPr>
+          <w:rFonts w:ascii="Arial" w:hAnsi="Arial" w:cs="Arial"/>
+          <w:sz w:val="28"/>
+          <w:szCs w:val="28"/>
+        </w:rPr>
+        <w:t>country</w:t>
+      </w:r>
+      <w:r>
+        <w:rPr>
+          <w:rFonts w:ascii="Arial" w:hAnsi="Arial" w:cs="Arial"/>
+          <w:sz w:val="28"/>
+          <w:szCs w:val="28"/>
+        </w:rPr>
+        <w:t>_region</w:t>
+      </w:r>
+      <w:proofErr w:type="spellEnd"/>
+      <w:r>
+        <w:rPr>
+          <w:rFonts w:ascii="Arial" w:hAnsi="Arial" w:cs="Arial"/>
+          <w:sz w:val="28"/>
+          <w:szCs w:val="28"/>
+        </w:rPr>
+        <w:t>: Information of countries.</w:t>
       </w:r>
     </w:p>
     <w:p>
@@ -2405,7 +2621,6 @@
         </w:rPr>
         <w:t xml:space="preserve">. </w:t>
       </w:r>
-      <w:proofErr w:type="gramStart"/>
       <w:r>
         <w:rPr>
           <w:rFonts w:ascii="Arial" w:hAnsi="Arial" w:cs="Arial"/>
@@ -2420,16 +2635,7 @@
           <w:sz w:val="28"/>
           <w:szCs w:val="28"/>
         </w:rPr>
-        <w:t>:</w:t>
-      </w:r>
-      <w:proofErr w:type="gramEnd"/>
-      <w:r>
-        <w:rPr>
-          <w:rFonts w:ascii="Arial" w:hAnsi="Arial" w:cs="Arial"/>
-          <w:sz w:val="28"/>
-          <w:szCs w:val="28"/>
-        </w:rPr>
-        <w:t xml:space="preserve"> </w:t>
+        <w:t xml:space="preserve">: </w:t>
       </w:r>
       <w:r>
         <w:rPr>
@@ -3162,7 +3368,41 @@
           <w:sz w:val="28"/>
           <w:szCs w:val="28"/>
         </w:rPr>
-        <w:t>, tier, country)</w:t>
+        <w:t xml:space="preserve">, tier, </w:t>
+      </w:r>
+      <w:proofErr w:type="spellStart"/>
+      <w:r>
+        <w:rPr>
+          <w:rFonts w:ascii="Arial" w:hAnsi="Arial" w:cs="Arial"/>
+          <w:sz w:val="28"/>
+          <w:szCs w:val="28"/>
+        </w:rPr>
+        <w:t>country</w:t>
+      </w:r>
+      <w:r>
+        <w:rPr>
+          <w:rFonts w:ascii="Arial" w:hAnsi="Arial" w:cs="Arial" w:hint="eastAsia"/>
+          <w:sz w:val="28"/>
+          <w:szCs w:val="28"/>
+        </w:rPr>
+        <w:t>_</w:t>
+      </w:r>
+      <w:r>
+        <w:rPr>
+          <w:rFonts w:ascii="Arial" w:hAnsi="Arial" w:cs="Arial"/>
+          <w:sz w:val="28"/>
+          <w:szCs w:val="28"/>
+        </w:rPr>
+        <w:t>region</w:t>
+      </w:r>
+      <w:proofErr w:type="spellEnd"/>
+      <w:r>
+        <w:rPr>
+          <w:rFonts w:ascii="Arial" w:hAnsi="Arial" w:cs="Arial"/>
+          <w:sz w:val="28"/>
+          <w:szCs w:val="28"/>
+        </w:rPr>
+        <w:t>)</w:t>
       </w:r>
     </w:p>
     <w:p>
@@ -3181,7 +3421,33 @@
           <w:sz w:val="28"/>
           <w:szCs w:val="28"/>
         </w:rPr>
-        <w:t>v. country (</w:t>
+        <w:t xml:space="preserve">v. </w:t>
+      </w:r>
+      <w:proofErr w:type="spellStart"/>
+      <w:r>
+        <w:rPr>
+          <w:rFonts w:ascii="Arial" w:hAnsi="Arial" w:cs="Arial"/>
+          <w:sz w:val="28"/>
+          <w:szCs w:val="28"/>
+        </w:rPr>
+        <w:t>country</w:t>
+      </w:r>
+      <w:r>
+        <w:rPr>
+          <w:rFonts w:ascii="Arial" w:hAnsi="Arial" w:cs="Arial"/>
+          <w:sz w:val="28"/>
+          <w:szCs w:val="28"/>
+        </w:rPr>
+        <w:t>_region</w:t>
+      </w:r>
+      <w:proofErr w:type="spellEnd"/>
+      <w:r>
+        <w:rPr>
+          <w:rFonts w:ascii="Arial" w:hAnsi="Arial" w:cs="Arial"/>
+          <w:sz w:val="28"/>
+          <w:szCs w:val="28"/>
+        </w:rPr>
+        <w:t xml:space="preserve"> (</w:t>
       </w:r>
       <w:proofErr w:type="spellStart"/>
       <w:r>
@@ -3191,7 +3457,25 @@
           <w:szCs w:val="28"/>
           <w:u w:val="single"/>
         </w:rPr>
-        <w:t>country_name</w:t>
+        <w:t>country</w:t>
+      </w:r>
+      <w:r>
+        <w:rPr>
+          <w:rFonts w:ascii="Arial" w:hAnsi="Arial" w:cs="Arial"/>
+          <w:sz w:val="28"/>
+          <w:szCs w:val="28"/>
+          <w:u w:val="single"/>
+        </w:rPr>
+        <w:t>_region</w:t>
+      </w:r>
+      <w:r>
+        <w:rPr>
+          <w:rFonts w:ascii="Arial" w:hAnsi="Arial" w:cs="Arial"/>
+          <w:sz w:val="28"/>
+          <w:szCs w:val="28"/>
+          <w:u w:val="single"/>
+        </w:rPr>
+        <w:t>_name</w:t>
       </w:r>
       <w:proofErr w:type="spellEnd"/>
       <w:r>
@@ -3244,9 +3528,25 @@
           <w:sz w:val="28"/>
           <w:szCs w:val="28"/>
         </w:rPr>
-        <w:t>general_</w:t>
-      </w:r>
-      <w:proofErr w:type="gramStart"/>
+        <w:t>general_player</w:t>
+      </w:r>
+      <w:proofErr w:type="spellEnd"/>
+      <w:r>
+        <w:rPr>
+          <w:rFonts w:ascii="Arial" w:hAnsi="Arial" w:cs="Arial"/>
+          <w:sz w:val="28"/>
+          <w:szCs w:val="28"/>
+        </w:rPr>
+        <w:t xml:space="preserve"> </w:t>
+      </w:r>
+      <w:r>
+        <w:rPr>
+          <w:rFonts w:ascii="Arial" w:hAnsi="Arial" w:cs="Arial"/>
+          <w:sz w:val="28"/>
+          <w:szCs w:val="28"/>
+        </w:rPr>
+        <w:t xml:space="preserve">: </w:t>
+      </w:r>
       <w:r>
         <w:rPr>
           <w:rFonts w:ascii="Arial" w:hAnsi="Arial" w:cs="Arial"/>
@@ -3255,40 +3555,6 @@
         </w:rPr>
         <w:t>player</w:t>
       </w:r>
-      <w:proofErr w:type="spellEnd"/>
-      <w:r>
-        <w:rPr>
-          <w:rFonts w:ascii="Arial" w:hAnsi="Arial" w:cs="Arial"/>
-          <w:sz w:val="28"/>
-          <w:szCs w:val="28"/>
-        </w:rPr>
-        <w:t xml:space="preserve"> </w:t>
-      </w:r>
-      <w:r>
-        <w:rPr>
-          <w:rFonts w:ascii="Arial" w:hAnsi="Arial" w:cs="Arial"/>
-          <w:sz w:val="28"/>
-          <w:szCs w:val="28"/>
-        </w:rPr>
-        <w:t>:</w:t>
-      </w:r>
-      <w:proofErr w:type="gramEnd"/>
-      <w:r>
-        <w:rPr>
-          <w:rFonts w:ascii="Arial" w:hAnsi="Arial" w:cs="Arial"/>
-          <w:sz w:val="28"/>
-          <w:szCs w:val="28"/>
-        </w:rPr>
-        <w:t xml:space="preserve"> </w:t>
-      </w:r>
-      <w:r>
-        <w:rPr>
-          <w:rFonts w:ascii="Arial" w:hAnsi="Arial" w:cs="Arial"/>
-          <w:sz w:val="28"/>
-          <w:szCs w:val="28"/>
-        </w:rPr>
-        <w:t>player</w:t>
-      </w:r>
       <w:r>
         <w:rPr>
           <w:rFonts w:ascii="Arial" w:hAnsi="Arial" w:cs="Arial"/>
@@ -3340,23 +3606,13 @@
         </w:rPr>
         <w:t xml:space="preserve">. </w:t>
       </w:r>
-      <w:proofErr w:type="gramStart"/>
-      <w:r>
-        <w:rPr>
-          <w:rFonts w:ascii="Arial" w:hAnsi="Arial" w:cs="Arial"/>
-          <w:sz w:val="28"/>
-          <w:szCs w:val="28"/>
-        </w:rPr>
-        <w:t>goalkeeper :</w:t>
-      </w:r>
-      <w:proofErr w:type="gramEnd"/>
-      <w:r>
-        <w:rPr>
-          <w:rFonts w:ascii="Arial" w:hAnsi="Arial" w:cs="Arial"/>
-          <w:sz w:val="28"/>
-          <w:szCs w:val="28"/>
-        </w:rPr>
-        <w:t xml:space="preserve"> player </w:t>
+      <w:r>
+        <w:rPr>
+          <w:rFonts w:ascii="Arial" w:hAnsi="Arial" w:cs="Arial"/>
+          <w:sz w:val="28"/>
+          <w:szCs w:val="28"/>
+        </w:rPr>
+        <w:t xml:space="preserve">goalkeeper : player </w:t>
       </w:r>
       <w:r>
         <w:rPr>
@@ -4033,6 +4289,14 @@
         </w:rPr>
         <w:t>league_country</w:t>
       </w:r>
+      <w:r>
+        <w:rPr>
+          <w:rFonts w:ascii="Arial" w:hAnsi="Arial" w:cs="Arial"/>
+          <w:sz w:val="28"/>
+          <w:szCs w:val="28"/>
+        </w:rPr>
+        <w:t>_region</w:t>
+      </w:r>
       <w:proofErr w:type="spellEnd"/>
       <w:r>
         <w:rPr>
@@ -4069,16 +4333,50 @@
           <w:szCs w:val="28"/>
           <w:u w:val="single"/>
         </w:rPr>
-        <w:t>country_name</w:t>
-      </w:r>
-      <w:proofErr w:type="spellEnd"/>
-      <w:r>
-        <w:rPr>
-          <w:rFonts w:ascii="Arial" w:hAnsi="Arial" w:cs="Arial"/>
-          <w:sz w:val="28"/>
-          <w:szCs w:val="28"/>
-        </w:rPr>
-        <w:t>): The relationship between a league and its country.</w:t>
+        <w:t>country</w:t>
+      </w:r>
+      <w:r>
+        <w:rPr>
+          <w:rFonts w:ascii="Arial" w:hAnsi="Arial" w:cs="Arial"/>
+          <w:sz w:val="28"/>
+          <w:szCs w:val="28"/>
+          <w:u w:val="single"/>
+        </w:rPr>
+        <w:t>_region</w:t>
+      </w:r>
+      <w:r>
+        <w:rPr>
+          <w:rFonts w:ascii="Arial" w:hAnsi="Arial" w:cs="Arial"/>
+          <w:sz w:val="28"/>
+          <w:szCs w:val="28"/>
+          <w:u w:val="single"/>
+        </w:rPr>
+        <w:t>_name</w:t>
+      </w:r>
+      <w:proofErr w:type="spellEnd"/>
+      <w:r>
+        <w:rPr>
+          <w:rFonts w:ascii="Arial" w:hAnsi="Arial" w:cs="Arial"/>
+          <w:sz w:val="28"/>
+          <w:szCs w:val="28"/>
+        </w:rPr>
+        <w:t>): The relationship between a league and its country</w:t>
+      </w:r>
+      <w:r>
+        <w:rPr>
+          <w:rFonts w:ascii="Arial" w:hAnsi="Arial" w:cs="Arial"/>
+          <w:sz w:val="28"/>
+          <w:szCs w:val="28"/>
+        </w:rPr>
+        <w:t>/region</w:t>
+      </w:r>
+      <w:r>
+        <w:rPr>
+          <w:rFonts w:ascii="Arial" w:hAnsi="Arial" w:cs="Arial"/>
+          <w:sz w:val="28"/>
+          <w:szCs w:val="28"/>
+        </w:rPr>
+        <w:t>.</w:t>
       </w:r>
     </w:p>
     <w:p>
@@ -4108,6 +4406,14 @@
         </w:rPr>
         <w:t>player_country</w:t>
       </w:r>
+      <w:r>
+        <w:rPr>
+          <w:rFonts w:ascii="Arial" w:hAnsi="Arial" w:cs="Arial"/>
+          <w:sz w:val="28"/>
+          <w:szCs w:val="28"/>
+        </w:rPr>
+        <w:t>_region</w:t>
+      </w:r>
       <w:proofErr w:type="spellEnd"/>
       <w:r>
         <w:rPr>
@@ -4177,7 +4483,25 @@
           <w:szCs w:val="28"/>
           <w:u w:val="single"/>
         </w:rPr>
-        <w:t>country_name</w:t>
+        <w:t>country</w:t>
+      </w:r>
+      <w:r>
+        <w:rPr>
+          <w:rFonts w:ascii="Arial" w:hAnsi="Arial" w:cs="Arial"/>
+          <w:sz w:val="28"/>
+          <w:szCs w:val="28"/>
+          <w:u w:val="single"/>
+        </w:rPr>
+        <w:t>_region</w:t>
+      </w:r>
+      <w:r>
+        <w:rPr>
+          <w:rFonts w:ascii="Arial" w:hAnsi="Arial" w:cs="Arial"/>
+          <w:sz w:val="28"/>
+          <w:szCs w:val="28"/>
+          <w:u w:val="single"/>
+        </w:rPr>
+        <w:t>_name</w:t>
       </w:r>
       <w:proofErr w:type="spellEnd"/>
       <w:r>
@@ -4194,7 +4518,33 @@
           <w:sz w:val="28"/>
           <w:szCs w:val="28"/>
         </w:rPr>
-        <w:t xml:space="preserve"> in a given season.</w:t>
+        <w:t>/region</w:t>
+      </w:r>
+      <w:r>
+        <w:rPr>
+          <w:rFonts w:ascii="Arial" w:hAnsi="Arial" w:cs="Arial"/>
+          <w:sz w:val="28"/>
+          <w:szCs w:val="28"/>
+        </w:rPr>
+        <w:t xml:space="preserve"> </w:t>
+      </w:r>
+      <w:proofErr w:type="gramStart"/>
+      <w:r>
+        <w:rPr>
+          <w:rFonts w:ascii="Arial" w:hAnsi="Arial" w:cs="Arial"/>
+          <w:sz w:val="28"/>
+          <w:szCs w:val="28"/>
+        </w:rPr>
+        <w:t>in a given</w:t>
+      </w:r>
+      <w:proofErr w:type="gramEnd"/>
+      <w:r>
+        <w:rPr>
+          <w:rFonts w:ascii="Arial" w:hAnsi="Arial" w:cs="Arial"/>
+          <w:sz w:val="28"/>
+          <w:szCs w:val="28"/>
+        </w:rPr>
+        <w:t xml:space="preserve"> season.</w:t>
       </w:r>
     </w:p>
     <w:p>
@@ -4865,7 +5215,23 @@
           <w:sz w:val="28"/>
           <w:szCs w:val="28"/>
         </w:rPr>
-        <w:t>A league always belongs to a certain country.</w:t>
+        <w:t>A league always belongs to a certain country</w:t>
+      </w:r>
+      <w:r>
+        <w:rPr>
+          <w:rFonts w:ascii="Arial" w:hAnsi="Arial" w:cs="Arial"/>
+          <w:sz w:val="28"/>
+          <w:szCs w:val="28"/>
+        </w:rPr>
+        <w:t>/region</w:t>
+      </w:r>
+      <w:r>
+        <w:rPr>
+          <w:rFonts w:ascii="Arial" w:hAnsi="Arial" w:cs="Arial"/>
+          <w:sz w:val="28"/>
+          <w:szCs w:val="28"/>
+        </w:rPr>
+        <w:t>.</w:t>
       </w:r>
     </w:p>
     <w:p>
@@ -5516,7 +5882,7 @@
 </file>
 
 <file path=word/endnotes.xml><?xml version="1.0" encoding="utf-8"?>
-<w:endnotes xmlns:wpc="http://schemas.microsoft.com/office/word/2010/wordprocessingCanvas" xmlns:cx="http://schemas.microsoft.com/office/drawing/2014/chartex" xmlns:cx1="http://schemas.microsoft.com/office/drawing/2015/9/8/chartex" xmlns:cx2="http://schemas.microsoft.com/office/drawing/2015/10/21/chartex" xmlns:cx3="http://schemas.microsoft.com/office/drawing/2016/5/9/chartex" xmlns:cx4="http://schemas.microsoft.com/office/drawing/2016/5/10/chartex" xmlns:cx5="http://schemas.microsoft.com/office/drawing/2016/5/11/chartex" xmlns:cx6="http://schemas.microsoft.com/office/drawing/2016/5/12/chartex" xmlns:cx7="http://schemas.microsoft.com/office/drawing/2016/5/13/chartex" xmlns:cx8="http://schemas.microsoft.com/office/drawing/2016/5/14/chartex" xmlns:mc="http://schemas.openxmlformats.org/markup-compatibility/2006" xmlns:aink="http://schemas.microsoft.com/office/drawing/2016/ink" xmlns:am3d="http://schemas.microsoft.com/office/drawing/2017/model3d" xmlns:o="urn:schemas-microsoft-com:office:office" xmlns:r="http://schemas.openxmlformats.org/officeDocument/2006/relationships" xmlns:m="http://schemas.openxmlformats.org/officeDocument/2006/math" xmlns:v="urn:schemas-microsoft-com:vml" xmlns:wp14="http://schemas.microsoft.com/office/word/2010/wordprocessingDrawing" xmlns:wp="http://schemas.openxmlformats.org/drawingml/2006/wordprocessingDrawing" xmlns:w10="urn:schemas-microsoft-com:office:word" xmlns:w="http://schemas.openxmlformats.org/wordprocessingml/2006/main" xmlns:w14="http://schemas.microsoft.com/office/word/2010/wordml" xmlns:w15="http://schemas.microsoft.com/office/word/2012/wordml" xmlns:w16cex="http://schemas.microsoft.com/office/word/2018/wordml/cex" xmlns:w16cid="http://schemas.microsoft.com/office/word/2016/wordml/cid" xmlns:w16="http://schemas.microsoft.com/office/word/2018/wordml" xmlns:w16se="http://schemas.microsoft.com/office/word/2015/wordml/symex" xmlns:wpg="http://schemas.microsoft.com/office/word/2010/wordprocessingGroup" xmlns:wpi="http://schemas.microsoft.com/office/word/2010/wordprocessingInk" xmlns:wne="http://schemas.microsoft.com/office/word/2006/wordml" xmlns:wps="http://schemas.microsoft.com/office/word/2010/wordprocessingShape" mc:Ignorable="w14 w15 w16se w16cid w16 w16cex wp14">
+<w:endnotes xmlns:wpc="http://schemas.microsoft.com/office/word/2010/wordprocessingCanvas" xmlns:cx="http://schemas.microsoft.com/office/drawing/2014/chartex" xmlns:cx1="http://schemas.microsoft.com/office/drawing/2015/9/8/chartex" xmlns:cx2="http://schemas.microsoft.com/office/drawing/2015/10/21/chartex" xmlns:cx3="http://schemas.microsoft.com/office/drawing/2016/5/9/chartex" xmlns:cx4="http://schemas.microsoft.com/office/drawing/2016/5/10/chartex" xmlns:cx5="http://schemas.microsoft.com/office/drawing/2016/5/11/chartex" xmlns:cx6="http://schemas.microsoft.com/office/drawing/2016/5/12/chartex" xmlns:cx7="http://schemas.microsoft.com/office/drawing/2016/5/13/chartex" xmlns:cx8="http://schemas.microsoft.com/office/drawing/2016/5/14/chartex" xmlns:mc="http://schemas.openxmlformats.org/markup-compatibility/2006" xmlns:aink="http://schemas.microsoft.com/office/drawing/2016/ink" xmlns:am3d="http://schemas.microsoft.com/office/drawing/2017/model3d" xmlns:o="urn:schemas-microsoft-com:office:office" xmlns:r="http://schemas.openxmlformats.org/officeDocument/2006/relationships" xmlns:m="http://schemas.openxmlformats.org/officeDocument/2006/math" xmlns:v="urn:schemas-microsoft-com:vml" xmlns:wp14="http://schemas.microsoft.com/office/word/2010/wordprocessingDrawing" xmlns:wp="http://schemas.openxmlformats.org/drawingml/2006/wordprocessingDrawing" xmlns:w10="urn:schemas-microsoft-com:office:word" xmlns:w="http://schemas.openxmlformats.org/wordprocessingml/2006/main" xmlns:w14="http://schemas.microsoft.com/office/word/2010/wordml" xmlns:w15="http://schemas.microsoft.com/office/word/2012/wordml" xmlns:w16cex="http://schemas.microsoft.com/office/word/2018/wordml/cex" xmlns:w16cid="http://schemas.microsoft.com/office/word/2016/wordml/cid" xmlns:w16="http://schemas.microsoft.com/office/word/2018/wordml" xmlns:w16sdtdh="http://schemas.microsoft.com/office/word/2020/wordml/sdtdatahash" xmlns:w16se="http://schemas.microsoft.com/office/word/2015/wordml/symex" xmlns:wpg="http://schemas.microsoft.com/office/word/2010/wordprocessingGroup" xmlns:wpi="http://schemas.microsoft.com/office/word/2010/wordprocessingInk" xmlns:wne="http://schemas.microsoft.com/office/word/2006/wordml" xmlns:wps="http://schemas.microsoft.com/office/word/2010/wordprocessingShape" mc:Ignorable="w14 w15 w16se w16cid w16 w16cex w16sdtdh wp14">
   <w:endnote w:type="separator" w:id="-1">
     <w:p>
       <w:r>
@@ -5535,7 +5901,7 @@
 </file>
 
 <file path=word/footnotes.xml><?xml version="1.0" encoding="utf-8"?>
-<w:footnotes xmlns:wpc="http://schemas.microsoft.com/office/word/2010/wordprocessingCanvas" xmlns:cx="http://schemas.microsoft.com/office/drawing/2014/chartex" xmlns:cx1="http://schemas.microsoft.com/office/drawing/2015/9/8/chartex" xmlns:cx2="http://schemas.microsoft.com/office/drawing/2015/10/21/chartex" xmlns:cx3="http://schemas.microsoft.com/office/drawing/2016/5/9/chartex" xmlns:cx4="http://schemas.microsoft.com/office/drawing/2016/5/10/chartex" xmlns:cx5="http://schemas.microsoft.com/office/drawing/2016/5/11/chartex" xmlns:cx6="http://schemas.microsoft.com/office/drawing/2016/5/12/chartex" xmlns:cx7="http://schemas.microsoft.com/office/drawing/2016/5/13/chartex" xmlns:cx8="http://schemas.microsoft.com/office/drawing/2016/5/14/chartex" xmlns:mc="http://schemas.openxmlformats.org/markup-compatibility/2006" xmlns:aink="http://schemas.microsoft.com/office/drawing/2016/ink" xmlns:am3d="http://schemas.microsoft.com/office/drawing/2017/model3d" xmlns:o="urn:schemas-microsoft-com:office:office" xmlns:r="http://schemas.openxmlformats.org/officeDocument/2006/relationships" xmlns:m="http://schemas.openxmlformats.org/officeDocument/2006/math" xmlns:v="urn:schemas-microsoft-com:vml" xmlns:wp14="http://schemas.microsoft.com/office/word/2010/wordprocessingDrawing" xmlns:wp="http://schemas.openxmlformats.org/drawingml/2006/wordprocessingDrawing" xmlns:w10="urn:schemas-microsoft-com:office:word" xmlns:w="http://schemas.openxmlformats.org/wordprocessingml/2006/main" xmlns:w14="http://schemas.microsoft.com/office/word/2010/wordml" xmlns:w15="http://schemas.microsoft.com/office/word/2012/wordml" xmlns:w16cex="http://schemas.microsoft.com/office/word/2018/wordml/cex" xmlns:w16cid="http://schemas.microsoft.com/office/word/2016/wordml/cid" xmlns:w16="http://schemas.microsoft.com/office/word/2018/wordml" xmlns:w16se="http://schemas.microsoft.com/office/word/2015/wordml/symex" xmlns:wpg="http://schemas.microsoft.com/office/word/2010/wordprocessingGroup" xmlns:wpi="http://schemas.microsoft.com/office/word/2010/wordprocessingInk" xmlns:wne="http://schemas.microsoft.com/office/word/2006/wordml" xmlns:wps="http://schemas.microsoft.com/office/word/2010/wordprocessingShape" mc:Ignorable="w14 w15 w16se w16cid w16 w16cex wp14">
+<w:footnotes xmlns:wpc="http://schemas.microsoft.com/office/word/2010/wordprocessingCanvas" xmlns:cx="http://schemas.microsoft.com/office/drawing/2014/chartex" xmlns:cx1="http://schemas.microsoft.com/office/drawing/2015/9/8/chartex" xmlns:cx2="http://schemas.microsoft.com/office/drawing/2015/10/21/chartex" xmlns:cx3="http://schemas.microsoft.com/office/drawing/2016/5/9/chartex" xmlns:cx4="http://schemas.microsoft.com/office/drawing/2016/5/10/chartex" xmlns:cx5="http://schemas.microsoft.com/office/drawing/2016/5/11/chartex" xmlns:cx6="http://schemas.microsoft.com/office/drawing/2016/5/12/chartex" xmlns:cx7="http://schemas.microsoft.com/office/drawing/2016/5/13/chartex" xmlns:cx8="http://schemas.microsoft.com/office/drawing/2016/5/14/chartex" xmlns:mc="http://schemas.openxmlformats.org/markup-compatibility/2006" xmlns:aink="http://schemas.microsoft.com/office/drawing/2016/ink" xmlns:am3d="http://schemas.microsoft.com/office/drawing/2017/model3d" xmlns:o="urn:schemas-microsoft-com:office:office" xmlns:r="http://schemas.openxmlformats.org/officeDocument/2006/relationships" xmlns:m="http://schemas.openxmlformats.org/officeDocument/2006/math" xmlns:v="urn:schemas-microsoft-com:vml" xmlns:wp14="http://schemas.microsoft.com/office/word/2010/wordprocessingDrawing" xmlns:wp="http://schemas.openxmlformats.org/drawingml/2006/wordprocessingDrawing" xmlns:w10="urn:schemas-microsoft-com:office:word" xmlns:w="http://schemas.openxmlformats.org/wordprocessingml/2006/main" xmlns:w14="http://schemas.microsoft.com/office/word/2010/wordml" xmlns:w15="http://schemas.microsoft.com/office/word/2012/wordml" xmlns:w16cex="http://schemas.microsoft.com/office/word/2018/wordml/cex" xmlns:w16cid="http://schemas.microsoft.com/office/word/2016/wordml/cid" xmlns:w16="http://schemas.microsoft.com/office/word/2018/wordml" xmlns:w16sdtdh="http://schemas.microsoft.com/office/word/2020/wordml/sdtdatahash" xmlns:w16se="http://schemas.microsoft.com/office/word/2015/wordml/symex" xmlns:wpg="http://schemas.microsoft.com/office/word/2010/wordprocessingGroup" xmlns:wpi="http://schemas.microsoft.com/office/word/2010/wordprocessingInk" xmlns:wne="http://schemas.microsoft.com/office/word/2006/wordml" xmlns:wps="http://schemas.microsoft.com/office/word/2010/wordprocessingShape" mc:Ignorable="w14 w15 w16se w16cid w16 w16cex w16sdtdh wp14">
   <w:footnote w:type="separator" w:id="-1">
     <w:p>
       <w:r>
@@ -5554,7 +5920,7 @@
 </file>
 
 <file path=word/numbering.xml><?xml version="1.0" encoding="utf-8"?>
-<w:numbering xmlns:wpc="http://schemas.microsoft.com/office/word/2010/wordprocessingCanvas" xmlns:cx="http://schemas.microsoft.com/office/drawing/2014/chartex" xmlns:cx1="http://schemas.microsoft.com/office/drawing/2015/9/8/chartex" xmlns:cx2="http://schemas.microsoft.com/office/drawing/2015/10/21/chartex" xmlns:cx3="http://schemas.microsoft.com/office/drawing/2016/5/9/chartex" xmlns:cx4="http://schemas.microsoft.com/office/drawing/2016/5/10/chartex" xmlns:cx5="http://schemas.microsoft.com/office/drawing/2016/5/11/chartex" xmlns:cx6="http://schemas.microsoft.com/office/drawing/2016/5/12/chartex" xmlns:cx7="http://schemas.microsoft.com/office/drawing/2016/5/13/chartex" xmlns:cx8="http://schemas.microsoft.com/office/drawing/2016/5/14/chartex" xmlns:mc="http://schemas.openxmlformats.org/markup-compatibility/2006" xmlns:aink="http://schemas.microsoft.com/office/drawing/2016/ink" xmlns:am3d="http://schemas.microsoft.com/office/drawing/2017/model3d" xmlns:o="urn:schemas-microsoft-com:office:office" xmlns:r="http://schemas.openxmlformats.org/officeDocument/2006/relationships" xmlns:m="http://schemas.openxmlformats.org/officeDocument/2006/math" xmlns:v="urn:schemas-microsoft-com:vml" xmlns:wp14="http://schemas.microsoft.com/office/word/2010/wordprocessingDrawing" xmlns:wp="http://schemas.openxmlformats.org/drawingml/2006/wordprocessingDrawing" xmlns:w10="urn:schemas-microsoft-com:office:word" xmlns:w="http://schemas.openxmlformats.org/wordprocessingml/2006/main" xmlns:w14="http://schemas.microsoft.com/office/word/2010/wordml" xmlns:w15="http://schemas.microsoft.com/office/word/2012/wordml" xmlns:w16cex="http://schemas.microsoft.com/office/word/2018/wordml/cex" xmlns:w16cid="http://schemas.microsoft.com/office/word/2016/wordml/cid" xmlns:w16="http://schemas.microsoft.com/office/word/2018/wordml" xmlns:w16se="http://schemas.microsoft.com/office/word/2015/wordml/symex" xmlns:wpg="http://schemas.microsoft.com/office/word/2010/wordprocessingGroup" xmlns:wpi="http://schemas.microsoft.com/office/word/2010/wordprocessingInk" xmlns:wne="http://schemas.microsoft.com/office/word/2006/wordml" xmlns:wps="http://schemas.microsoft.com/office/word/2010/wordprocessingShape" mc:Ignorable="w14 w15 w16se w16cid w16 w16cex wp14">
+<w:numbering xmlns:wpc="http://schemas.microsoft.com/office/word/2010/wordprocessingCanvas" xmlns:cx="http://schemas.microsoft.com/office/drawing/2014/chartex" xmlns:cx1="http://schemas.microsoft.com/office/drawing/2015/9/8/chartex" xmlns:cx2="http://schemas.microsoft.com/office/drawing/2015/10/21/chartex" xmlns:cx3="http://schemas.microsoft.com/office/drawing/2016/5/9/chartex" xmlns:cx4="http://schemas.microsoft.com/office/drawing/2016/5/10/chartex" xmlns:cx5="http://schemas.microsoft.com/office/drawing/2016/5/11/chartex" xmlns:cx6="http://schemas.microsoft.com/office/drawing/2016/5/12/chartex" xmlns:cx7="http://schemas.microsoft.com/office/drawing/2016/5/13/chartex" xmlns:cx8="http://schemas.microsoft.com/office/drawing/2016/5/14/chartex" xmlns:mc="http://schemas.openxmlformats.org/markup-compatibility/2006" xmlns:aink="http://schemas.microsoft.com/office/drawing/2016/ink" xmlns:am3d="http://schemas.microsoft.com/office/drawing/2017/model3d" xmlns:o="urn:schemas-microsoft-com:office:office" xmlns:r="http://schemas.openxmlformats.org/officeDocument/2006/relationships" xmlns:m="http://schemas.openxmlformats.org/officeDocument/2006/math" xmlns:v="urn:schemas-microsoft-com:vml" xmlns:wp14="http://schemas.microsoft.com/office/word/2010/wordprocessingDrawing" xmlns:wp="http://schemas.openxmlformats.org/drawingml/2006/wordprocessingDrawing" xmlns:w10="urn:schemas-microsoft-com:office:word" xmlns:w="http://schemas.openxmlformats.org/wordprocessingml/2006/main" xmlns:w14="http://schemas.microsoft.com/office/word/2010/wordml" xmlns:w15="http://schemas.microsoft.com/office/word/2012/wordml" xmlns:w16cex="http://schemas.microsoft.com/office/word/2018/wordml/cex" xmlns:w16cid="http://schemas.microsoft.com/office/word/2016/wordml/cid" xmlns:w16="http://schemas.microsoft.com/office/word/2018/wordml" xmlns:w16sdtdh="http://schemas.microsoft.com/office/word/2020/wordml/sdtdatahash" xmlns:w16se="http://schemas.microsoft.com/office/word/2015/wordml/symex" xmlns:wpg="http://schemas.microsoft.com/office/word/2010/wordprocessingGroup" xmlns:wpi="http://schemas.microsoft.com/office/word/2010/wordprocessingInk" xmlns:wne="http://schemas.microsoft.com/office/word/2006/wordml" xmlns:wps="http://schemas.microsoft.com/office/word/2010/wordprocessingShape" mc:Ignorable="w14 w15 w16se w16cid w16 w16cex w16sdtdh wp14">
   <w:abstractNum w:abstractNumId="0" w15:restartNumberingAfterBreak="0">
     <w:nsid w:val="05246876"/>
     <w:multiLevelType w:val="hybridMultilevel"/>
@@ -6663,7 +7029,7 @@
 </file>
 
 <file path=word/styles.xml><?xml version="1.0" encoding="utf-8"?>
-<w:styles xmlns:mc="http://schemas.openxmlformats.org/markup-compatibility/2006" xmlns:r="http://schemas.openxmlformats.org/officeDocument/2006/relationships" xmlns:w="http://schemas.openxmlformats.org/wordprocessingml/2006/main" xmlns:w14="http://schemas.microsoft.com/office/word/2010/wordml" xmlns:w15="http://schemas.microsoft.com/office/word/2012/wordml" xmlns:w16cex="http://schemas.microsoft.com/office/word/2018/wordml/cex" xmlns:w16cid="http://schemas.microsoft.com/office/word/2016/wordml/cid" xmlns:w16="http://schemas.microsoft.com/office/word/2018/wordml" xmlns:w16se="http://schemas.microsoft.com/office/word/2015/wordml/symex" mc:Ignorable="w14 w15 w16se w16cid w16 w16cex">
+<w:styles xmlns:mc="http://schemas.openxmlformats.org/markup-compatibility/2006" xmlns:r="http://schemas.openxmlformats.org/officeDocument/2006/relationships" xmlns:w="http://schemas.openxmlformats.org/wordprocessingml/2006/main" xmlns:w14="http://schemas.microsoft.com/office/word/2010/wordml" xmlns:w15="http://schemas.microsoft.com/office/word/2012/wordml" xmlns:w16cex="http://schemas.microsoft.com/office/word/2018/wordml/cex" xmlns:w16cid="http://schemas.microsoft.com/office/word/2016/wordml/cid" xmlns:w16="http://schemas.microsoft.com/office/word/2018/wordml" xmlns:w16sdtdh="http://schemas.microsoft.com/office/word/2020/wordml/sdtdatahash" xmlns:w16se="http://schemas.microsoft.com/office/word/2015/wordml/symex" mc:Ignorable="w14 w15 w16se w16cid w16 w16cex w16sdtdh">
   <w:docDefaults>
     <w:rPrDefault>
       <w:rPr>

</xml_diff>